<commit_message>
Documentazione aggiornata con UML
</commit_message>
<xml_diff>
--- a/PROGETTO SE.docx
+++ b/PROGETTO SE.docx
@@ -131,6 +131,42 @@
       <w:proofErr w:type="spellEnd"/>
       <w:r>
         <w:t>;</w:t>
+      </w:r>
+    </w:p>
+    <w:p>
+      <w:pPr>
+        <w:pStyle w:val="Paragrafoelenco"/>
+        <w:numPr>
+          <w:ilvl w:val="0"/>
+          <w:numId w:val="2"/>
+        </w:numPr>
+        <w:ind w:left="2148"/>
+        <w:jc w:val="both"/>
+      </w:pPr>
+      <w:r>
+        <w:t xml:space="preserve">Testing: </w:t>
+      </w:r>
+      <w:proofErr w:type="spellStart"/>
+      <w:r>
+        <w:t>JUnit</w:t>
+      </w:r>
+      <w:proofErr w:type="spellEnd"/>
+      <w:r>
+        <w:t xml:space="preserve"> 4;</w:t>
+      </w:r>
+    </w:p>
+    <w:p>
+      <w:pPr>
+        <w:pStyle w:val="Paragrafoelenco"/>
+        <w:numPr>
+          <w:ilvl w:val="0"/>
+          <w:numId w:val="2"/>
+        </w:numPr>
+        <w:ind w:left="2148"/>
+        <w:jc w:val="both"/>
+      </w:pPr>
+      <w:r>
+        <w:t>Progettazione SCRUM: Trello;</w:t>
       </w:r>
     </w:p>
     <w:p>
@@ -964,23 +1000,37 @@
                 <w:sz w:val="18"/>
                 <w:szCs w:val="18"/>
               </w:rPr>
-              <w:t xml:space="preserve">• Regola della sveglia: </w:t>
-            </w:r>
-            <w:r>
-              <w:rPr>
-                <w:b/>
-                <w:bCs/>
-                <w:sz w:val="18"/>
-                <w:szCs w:val="18"/>
-              </w:rPr>
-              <w:t>quando</w:t>
-            </w:r>
-            <w:r>
-              <w:rPr>
-                <w:sz w:val="18"/>
-                <w:szCs w:val="18"/>
-              </w:rPr>
-              <w:t xml:space="preserve"> l’orario definito dall’utente viene raggiunto </w:t>
+              <w:t>•</w:t>
+            </w:r>
+            <w:r>
+              <w:rPr>
+                <w:sz w:val="18"/>
+                <w:szCs w:val="18"/>
+              </w:rPr>
+              <w:t xml:space="preserve"> </w:t>
+            </w:r>
+            <w:r>
+              <w:rPr>
+                <w:b/>
+                <w:bCs/>
+                <w:sz w:val="18"/>
+                <w:szCs w:val="18"/>
+              </w:rPr>
+              <w:t>Quando</w:t>
+            </w:r>
+            <w:r>
+              <w:rPr>
+                <w:sz w:val="18"/>
+                <w:szCs w:val="18"/>
+              </w:rPr>
+              <w:t xml:space="preserve"> </w:t>
+            </w:r>
+            <w:r>
+              <w:rPr>
+                <w:sz w:val="18"/>
+                <w:szCs w:val="18"/>
+              </w:rPr>
+              <w:t xml:space="preserve">l’utente seleziona l’azione sveglia </w:t>
             </w:r>
             <w:r>
               <w:rPr>
@@ -996,7 +1046,21 @@
                 <w:sz w:val="18"/>
                 <w:szCs w:val="18"/>
               </w:rPr>
-              <w:t xml:space="preserve">  si attivi un file audio specificato.</w:t>
+              <w:t xml:space="preserve"> </w:t>
+            </w:r>
+            <w:r>
+              <w:rPr>
+                <w:sz w:val="18"/>
+                <w:szCs w:val="18"/>
+              </w:rPr>
+              <w:t>compaiano i campi per scegliere l’orario e il file audio</w:t>
+            </w:r>
+            <w:r>
+              <w:rPr>
+                <w:sz w:val="18"/>
+                <w:szCs w:val="18"/>
+              </w:rPr>
+              <w:t>.</w:t>
             </w:r>
           </w:p>
           <w:p>
@@ -1017,33 +1081,26 @@
             </w:r>
             <w:r>
               <w:rPr>
-                <w:sz w:val="18"/>
-                <w:szCs w:val="18"/>
-              </w:rPr>
-              <w:t>Regola del promemoria</w:t>
-            </w:r>
-            <w:r>
-              <w:rPr>
-                <w:sz w:val="18"/>
-                <w:szCs w:val="18"/>
-              </w:rPr>
-              <w:t xml:space="preserve">: </w:t>
-            </w:r>
-            <w:r>
-              <w:rPr>
-                <w:b/>
-                <w:bCs/>
-                <w:sz w:val="18"/>
-                <w:szCs w:val="18"/>
-              </w:rPr>
-              <w:t>quando</w:t>
-            </w:r>
-            <w:r>
-              <w:rPr>
-                <w:sz w:val="18"/>
-                <w:szCs w:val="18"/>
-              </w:rPr>
-              <w:t xml:space="preserve"> l’orario definito dall’utente viene raggiunto </w:t>
+                <w:b/>
+                <w:bCs/>
+                <w:sz w:val="18"/>
+                <w:szCs w:val="18"/>
+              </w:rPr>
+              <w:t xml:space="preserve">Quando </w:t>
+            </w:r>
+            <w:r>
+              <w:rPr>
+                <w:sz w:val="18"/>
+                <w:szCs w:val="18"/>
+              </w:rPr>
+              <w:t>l’utente seleziona l’azione del promemoria</w:t>
+            </w:r>
+            <w:r>
+              <w:rPr>
+                <w:sz w:val="18"/>
+                <w:szCs w:val="18"/>
+              </w:rPr>
+              <w:t xml:space="preserve"> </w:t>
             </w:r>
             <w:r>
               <w:rPr>
@@ -1059,7 +1116,21 @@
                 <w:sz w:val="18"/>
                 <w:szCs w:val="18"/>
               </w:rPr>
-              <w:t xml:space="preserve">  mi compaia una finestra di dialogo con il messaggio specificato.</w:t>
+              <w:t xml:space="preserve"> </w:t>
+            </w:r>
+            <w:r>
+              <w:rPr>
+                <w:sz w:val="18"/>
+                <w:szCs w:val="18"/>
+              </w:rPr>
+              <w:t>compaiano i campi per scegliere l’orario e per scrivere il testo</w:t>
+            </w:r>
+            <w:r>
+              <w:rPr>
+                <w:sz w:val="18"/>
+                <w:szCs w:val="18"/>
+              </w:rPr>
+              <w:t>.</w:t>
             </w:r>
           </w:p>
         </w:tc>
@@ -2030,7 +2101,79 @@
                 <w:sz w:val="18"/>
                 <w:szCs w:val="18"/>
               </w:rPr>
-              <w:t>• Quando l’orario viene raggiunto, viene riprodotto il file audio scelto dall’utente</w:t>
+              <w:t xml:space="preserve">• </w:t>
+            </w:r>
+            <w:r>
+              <w:rPr>
+                <w:b/>
+                <w:bCs/>
+                <w:sz w:val="18"/>
+                <w:szCs w:val="18"/>
+              </w:rPr>
+              <w:t>Quando</w:t>
+            </w:r>
+            <w:r>
+              <w:rPr>
+                <w:sz w:val="18"/>
+                <w:szCs w:val="18"/>
+              </w:rPr>
+              <w:t xml:space="preserve"> </w:t>
+            </w:r>
+            <w:r>
+              <w:rPr>
+                <w:sz w:val="18"/>
+                <w:szCs w:val="18"/>
+              </w:rPr>
+              <w:t xml:space="preserve">l’utente sceglie di inserire una sveglia, </w:t>
+            </w:r>
+            <w:r>
+              <w:rPr>
+                <w:b/>
+                <w:bCs/>
+                <w:sz w:val="18"/>
+                <w:szCs w:val="18"/>
+              </w:rPr>
+              <w:t>voglio che</w:t>
+            </w:r>
+            <w:r>
+              <w:rPr>
+                <w:sz w:val="18"/>
+                <w:szCs w:val="18"/>
+              </w:rPr>
+              <w:t xml:space="preserve"> possa scegliere un file audio come suoneria.</w:t>
+            </w:r>
+          </w:p>
+          <w:p>
+            <w:pPr>
+              <w:pStyle w:val="Paragrafoelenco"/>
+              <w:ind w:left="0"/>
+              <w:rPr>
+                <w:sz w:val="18"/>
+                <w:szCs w:val="18"/>
+              </w:rPr>
+            </w:pPr>
+            <w:r>
+              <w:rPr>
+                <w:sz w:val="18"/>
+                <w:szCs w:val="18"/>
+              </w:rPr>
+              <w:t xml:space="preserve">• </w:t>
+            </w:r>
+            <w:r>
+              <w:rPr>
+                <w:b/>
+                <w:bCs/>
+                <w:sz w:val="18"/>
+                <w:szCs w:val="18"/>
+              </w:rPr>
+              <w:t>Quando</w:t>
+            </w:r>
+            <w:r>
+              <w:rPr>
+                <w:sz w:val="18"/>
+                <w:szCs w:val="18"/>
+              </w:rPr>
+              <w:t xml:space="preserve"> l’orario viene raggiunto, viene riprodotto il file audio scelto dall’utente</w:t>
             </w:r>
           </w:p>
         </w:tc>
@@ -7113,7 +7256,22 @@
         <w:jc w:val="both"/>
       </w:pPr>
       <w:r>
-        <w:t>La documentazione è stata aggiornata;</w:t>
+        <w:t>Il product backlog</w:t>
+      </w:r>
+      <w:r>
+        <w:t xml:space="preserve"> è stat</w:t>
+      </w:r>
+      <w:r>
+        <w:t>o</w:t>
+      </w:r>
+      <w:r>
+        <w:t xml:space="preserve"> aggiornat</w:t>
+      </w:r>
+      <w:r>
+        <w:t>o</w:t>
+      </w:r>
+      <w:r>
+        <w:t>;</w:t>
       </w:r>
     </w:p>
     <w:p>
@@ -7605,23 +7763,30 @@
                 <w:sz w:val="18"/>
                 <w:szCs w:val="18"/>
               </w:rPr>
-              <w:t xml:space="preserve">• Regola della sveglia: </w:t>
-            </w:r>
-            <w:r>
-              <w:rPr>
-                <w:b/>
-                <w:bCs/>
-                <w:sz w:val="18"/>
-                <w:szCs w:val="18"/>
-              </w:rPr>
-              <w:t>quando</w:t>
-            </w:r>
-            <w:r>
-              <w:rPr>
-                <w:sz w:val="18"/>
-                <w:szCs w:val="18"/>
-              </w:rPr>
-              <w:t xml:space="preserve"> l’orario definito dall’utente viene raggiunto </w:t>
+              <w:t>•</w:t>
+            </w:r>
+            <w:r>
+              <w:rPr>
+                <w:sz w:val="18"/>
+                <w:szCs w:val="18"/>
+              </w:rPr>
+              <w:t xml:space="preserve"> </w:t>
+            </w:r>
+            <w:r>
+              <w:rPr>
+                <w:b/>
+                <w:bCs/>
+                <w:sz w:val="18"/>
+                <w:szCs w:val="18"/>
+              </w:rPr>
+              <w:t>Quando</w:t>
+            </w:r>
+            <w:r>
+              <w:rPr>
+                <w:sz w:val="18"/>
+                <w:szCs w:val="18"/>
+              </w:rPr>
+              <w:t xml:space="preserve"> l’utente seleziona l’azione sveglia </w:t>
             </w:r>
             <w:r>
               <w:rPr>
@@ -7637,7 +7802,7 @@
                 <w:sz w:val="18"/>
                 <w:szCs w:val="18"/>
               </w:rPr>
-              <w:t xml:space="preserve">  si attivi un file audio specificato.</w:t>
+              <w:t xml:space="preserve"> compaiano i campi per scegliere l’orario e il file audio.</w:t>
             </w:r>
           </w:p>
           <w:p>
@@ -7661,33 +7826,28 @@
             </w:r>
             <w:r>
               <w:rPr>
-                <w:sz w:val="18"/>
-                <w:szCs w:val="18"/>
-              </w:rPr>
-              <w:t>Regola del promemoria</w:t>
-            </w:r>
-            <w:r>
-              <w:rPr>
-                <w:sz w:val="18"/>
-                <w:szCs w:val="18"/>
-              </w:rPr>
-              <w:t xml:space="preserve">: </w:t>
-            </w:r>
-            <w:r>
-              <w:rPr>
-                <w:b/>
-                <w:bCs/>
-                <w:sz w:val="18"/>
-                <w:szCs w:val="18"/>
-              </w:rPr>
-              <w:t>quando</w:t>
-            </w:r>
-            <w:r>
-              <w:rPr>
-                <w:sz w:val="18"/>
-                <w:szCs w:val="18"/>
-              </w:rPr>
-              <w:t xml:space="preserve"> l’orario definito dall’utente viene raggiunto </w:t>
+                <w:b/>
+                <w:bCs/>
+                <w:sz w:val="18"/>
+                <w:szCs w:val="18"/>
+              </w:rPr>
+              <w:t>Quando</w:t>
+            </w:r>
+            <w:r>
+              <w:rPr>
+                <w:b/>
+                <w:bCs/>
+                <w:sz w:val="18"/>
+                <w:szCs w:val="18"/>
+              </w:rPr>
+              <w:t xml:space="preserve"> </w:t>
+            </w:r>
+            <w:r>
+              <w:rPr>
+                <w:sz w:val="18"/>
+                <w:szCs w:val="18"/>
+              </w:rPr>
+              <w:t xml:space="preserve">l’utente seleziona l’azione del promemoria </w:t>
             </w:r>
             <w:r>
               <w:rPr>
@@ -7703,7 +7863,7 @@
                 <w:sz w:val="18"/>
                 <w:szCs w:val="18"/>
               </w:rPr>
-              <w:t xml:space="preserve">  mi compaia una finestra di dialogo con il messaggio specificato.</w:t>
+              <w:t xml:space="preserve"> compaiano i campi per scegliere l’orario e per scrivere il testo.</w:t>
             </w:r>
           </w:p>
         </w:tc>
@@ -8747,7 +8907,7 @@
                 <w:sz w:val="18"/>
                 <w:szCs w:val="18"/>
               </w:rPr>
-              <w:t>2</w:t>
+              <w:t>1,5</w:t>
             </w:r>
           </w:p>
         </w:tc>
@@ -9778,7 +9938,7 @@
                 <w:sz w:val="18"/>
                 <w:szCs w:val="18"/>
               </w:rPr>
-              <w:t>2</w:t>
+              <w:t>1,5</w:t>
             </w:r>
           </w:p>
         </w:tc>
@@ -10062,7 +10222,7 @@
                 <w:sz w:val="18"/>
                 <w:szCs w:val="18"/>
               </w:rPr>
-              <w:t>2</w:t>
+              <w:t>1</w:t>
             </w:r>
           </w:p>
         </w:tc>
@@ -10190,7 +10350,7 @@
                 <w:sz w:val="18"/>
                 <w:szCs w:val="18"/>
               </w:rPr>
-              <w:t>2</w:t>
+              <w:t>1</w:t>
             </w:r>
           </w:p>
         </w:tc>
@@ -10469,7 +10629,50 @@
                 <w:sz w:val="18"/>
                 <w:szCs w:val="18"/>
               </w:rPr>
-              <w:t>• Quando l’orario viene raggiunto, viene riprodotto il file audio scelto dall’utente</w:t>
+              <w:t>•</w:t>
+            </w:r>
+            <w:r>
+              <w:rPr>
+                <w:sz w:val="18"/>
+                <w:szCs w:val="18"/>
+              </w:rPr>
+              <w:t xml:space="preserve"> </w:t>
+            </w:r>
+            <w:r>
+              <w:rPr>
+                <w:sz w:val="18"/>
+                <w:szCs w:val="18"/>
+              </w:rPr>
+              <w:t>Quando l’utente sceglie di inserire una sveglia, voglio che possa scegliere un file audio come suoneria.</w:t>
+            </w:r>
+            <w:r>
+              <w:rPr>
+                <w:sz w:val="18"/>
+                <w:szCs w:val="18"/>
+              </w:rPr>
+              <w:t xml:space="preserve"> </w:t>
+            </w:r>
+          </w:p>
+          <w:p>
+            <w:pPr>
+              <w:rPr>
+                <w:sz w:val="18"/>
+                <w:szCs w:val="18"/>
+              </w:rPr>
+            </w:pPr>
+            <w:r>
+              <w:rPr>
+                <w:sz w:val="18"/>
+                <w:szCs w:val="18"/>
+              </w:rPr>
+              <w:t xml:space="preserve">• </w:t>
+            </w:r>
+            <w:r>
+              <w:rPr>
+                <w:sz w:val="18"/>
+                <w:szCs w:val="18"/>
+              </w:rPr>
+              <w:t>Quando l’orario viene raggiunto, viene riprodotto il file audio scelto dall’utente</w:t>
             </w:r>
           </w:p>
         </w:tc>
@@ -10962,7 +11165,7 @@
                 <w:sz w:val="18"/>
                 <w:szCs w:val="18"/>
               </w:rPr>
-              <w:t>2</w:t>
+              <w:t>1</w:t>
             </w:r>
           </w:p>
         </w:tc>
@@ -11090,7 +11293,7 @@
                 <w:sz w:val="18"/>
                 <w:szCs w:val="18"/>
               </w:rPr>
-              <w:t>2</w:t>
+              <w:t>1</w:t>
             </w:r>
           </w:p>
         </w:tc>
@@ -11416,7 +11619,7 @@
                 <w:sz w:val="18"/>
                 <w:szCs w:val="18"/>
               </w:rPr>
-              <w:t>2</w:t>
+              <w:t>1,5</w:t>
             </w:r>
           </w:p>
         </w:tc>
@@ -11551,7 +11754,7 @@
                 <w:sz w:val="18"/>
                 <w:szCs w:val="18"/>
               </w:rPr>
-              <w:t>2</w:t>
+              <w:t>1,5</w:t>
             </w:r>
           </w:p>
         </w:tc>
@@ -11678,7 +11881,7 @@
                 <w:sz w:val="18"/>
                 <w:szCs w:val="18"/>
               </w:rPr>
-              <w:t>2</w:t>
+              <w:t>1</w:t>
             </w:r>
           </w:p>
         </w:tc>
@@ -11805,7 +12008,7 @@
                 <w:sz w:val="18"/>
                 <w:szCs w:val="18"/>
               </w:rPr>
-              <w:t>2</w:t>
+              <w:t>1</w:t>
             </w:r>
           </w:p>
         </w:tc>
@@ -12035,10 +12238,88 @@
           <w:bCs/>
           <w:noProof/>
         </w:rPr>
+        <mc:AlternateContent>
+          <mc:Choice Requires="wps">
+            <w:drawing>
+              <wp:anchor distT="0" distB="0" distL="114300" distR="114300" simplePos="0" relativeHeight="251659264" behindDoc="0" locked="0" layoutInCell="1" allowOverlap="1" wp14:anchorId="58465AA1" wp14:editId="67F63AA1">
+                <wp:simplePos x="0" y="0"/>
+                <wp:positionH relativeFrom="column">
+                  <wp:posOffset>4837814</wp:posOffset>
+                </wp:positionH>
+                <wp:positionV relativeFrom="paragraph">
+                  <wp:posOffset>1929337</wp:posOffset>
+                </wp:positionV>
+                <wp:extent cx="694660" cy="269358"/>
+                <wp:effectExtent l="0" t="0" r="17145" b="10160"/>
+                <wp:wrapNone/>
+                <wp:docPr id="1075139671" name="Rettangolo 1"/>
+                <wp:cNvGraphicFramePr/>
+                <a:graphic xmlns:a="http://schemas.openxmlformats.org/drawingml/2006/main">
+                  <a:graphicData uri="http://schemas.microsoft.com/office/word/2010/wordprocessingShape">
+                    <wps:wsp>
+                      <wps:cNvSpPr/>
+                      <wps:spPr>
+                        <a:xfrm>
+                          <a:off x="0" y="0"/>
+                          <a:ext cx="694660" cy="269358"/>
+                        </a:xfrm>
+                        <a:prstGeom prst="rect">
+                          <a:avLst/>
+                        </a:prstGeom>
+                        <a:solidFill>
+                          <a:schemeClr val="bg1"/>
+                        </a:solidFill>
+                        <a:ln>
+                          <a:solidFill>
+                            <a:schemeClr val="bg1"/>
+                          </a:solidFill>
+                        </a:ln>
+                      </wps:spPr>
+                      <wps:style>
+                        <a:lnRef idx="2">
+                          <a:schemeClr val="accent1">
+                            <a:shade val="15000"/>
+                          </a:schemeClr>
+                        </a:lnRef>
+                        <a:fillRef idx="1">
+                          <a:schemeClr val="accent1"/>
+                        </a:fillRef>
+                        <a:effectRef idx="0">
+                          <a:schemeClr val="accent1"/>
+                        </a:effectRef>
+                        <a:fontRef idx="minor">
+                          <a:schemeClr val="lt1"/>
+                        </a:fontRef>
+                      </wps:style>
+                      <wps:bodyPr rot="0" spcFirstLastPara="0" vertOverflow="overflow" horzOverflow="overflow" vert="horz" wrap="square" lIns="91440" tIns="45720" rIns="91440" bIns="45720" numCol="1" spcCol="0" rtlCol="0" fromWordArt="0" anchor="ctr" anchorCtr="0" forceAA="0" compatLnSpc="1">
+                        <a:prstTxWarp prst="textNoShape">
+                          <a:avLst/>
+                        </a:prstTxWarp>
+                        <a:noAutofit/>
+                      </wps:bodyPr>
+                    </wps:wsp>
+                  </a:graphicData>
+                </a:graphic>
+              </wp:anchor>
+            </w:drawing>
+          </mc:Choice>
+          <mc:Fallback>
+            <w:pict>
+              <v:rect w14:anchorId="7D1321F6" id="Rettangolo 1" o:spid="_x0000_s1026" style="position:absolute;margin-left:380.95pt;margin-top:151.9pt;width:54.7pt;height:21.2pt;z-index:251659264;visibility:visible;mso-wrap-style:square;mso-wrap-distance-left:9pt;mso-wrap-distance-top:0;mso-wrap-distance-right:9pt;mso-wrap-distance-bottom:0;mso-position-horizontal:absolute;mso-position-horizontal-relative:text;mso-position-vertical:absolute;mso-position-vertical-relative:text;v-text-anchor:middle" o:gfxdata="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" fillcolor="white [3212]" strokecolor="white [3212]" strokeweight="1pt"/>
+            </w:pict>
+          </mc:Fallback>
+        </mc:AlternateContent>
+      </w:r>
+      <w:r>
+        <w:rPr>
+          <w:b/>
+          <w:bCs/>
+          <w:noProof/>
+        </w:rPr>
         <w:drawing>
-          <wp:inline distT="0" distB="0" distL="0" distR="0" wp14:anchorId="7C6136BD" wp14:editId="6C1E4668">
-            <wp:extent cx="4956464" cy="3387379"/>
-            <wp:effectExtent l="0" t="0" r="0" b="3810"/>
+          <wp:inline distT="0" distB="0" distL="0" distR="0" wp14:anchorId="7C6136BD" wp14:editId="41B38E30">
+            <wp:extent cx="5976238" cy="4084320"/>
+            <wp:effectExtent l="0" t="0" r="5715" b="5080"/>
             <wp:docPr id="1934579375" name="Immagine 1" descr="Immagine che contiene testo, schermata, linea, numero&#10;&#10;Descrizione generata automaticamente"/>
             <wp:cNvGraphicFramePr>
               <a:graphicFrameLocks xmlns:a="http://schemas.openxmlformats.org/drawingml/2006/main" noChangeAspect="1"/>
@@ -12064,7 +12345,7 @@
                   <pic:spPr bwMode="auto">
                     <a:xfrm>
                       <a:off x="0" y="0"/>
-                      <a:ext cx="5042469" cy="3446157"/>
+                      <a:ext cx="6231365" cy="4258680"/>
                     </a:xfrm>
                     <a:prstGeom prst="rect">
                       <a:avLst/>
@@ -12077,6 +12358,162 @@
                         <a14:shadowObscured xmlns:a14="http://schemas.microsoft.com/office/drawing/2010/main"/>
                       </a:ext>
                     </a:extLst>
+                  </pic:spPr>
+                </pic:pic>
+              </a:graphicData>
+            </a:graphic>
+          </wp:inline>
+        </w:drawing>
+      </w:r>
+    </w:p>
+    <w:p>
+      <w:pPr>
+        <w:rPr>
+          <w:b/>
+          <w:bCs/>
+        </w:rPr>
+      </w:pPr>
+    </w:p>
+    <w:p>
+      <w:pPr>
+        <w:pStyle w:val="Paragrafoelenco"/>
+        <w:numPr>
+          <w:ilvl w:val="1"/>
+          <w:numId w:val="1"/>
+        </w:numPr>
+        <w:rPr>
+          <w:b/>
+          <w:bCs/>
+        </w:rPr>
+      </w:pPr>
+      <w:r>
+        <w:rPr>
+          <w:b/>
+          <w:bCs/>
+        </w:rPr>
+        <w:t>PATTERN</w:t>
+      </w:r>
+    </w:p>
+    <w:p>
+      <w:pPr>
+        <w:pStyle w:val="Paragrafoelenco"/>
+        <w:numPr>
+          <w:ilvl w:val="0"/>
+          <w:numId w:val="10"/>
+        </w:numPr>
+      </w:pPr>
+      <w:r>
+        <w:rPr>
+          <w:b/>
+          <w:bCs/>
+        </w:rPr>
+        <w:t xml:space="preserve">Strategy: </w:t>
+      </w:r>
+      <w:r>
+        <w:t>per collegare la classe Rule con l’interfaccia Trigger e Action</w:t>
+      </w:r>
+    </w:p>
+    <w:p>
+      <w:pPr>
+        <w:pStyle w:val="Paragrafoelenco"/>
+        <w:numPr>
+          <w:ilvl w:val="0"/>
+          <w:numId w:val="10"/>
+        </w:numPr>
+      </w:pPr>
+      <w:r>
+        <w:rPr>
+          <w:b/>
+          <w:bCs/>
+        </w:rPr>
+        <w:t>Composito:</w:t>
+      </w:r>
+      <w:r>
+        <w:t xml:space="preserve"> per le regole, singole e l’insieme di regole da inserire su file </w:t>
+      </w:r>
+    </w:p>
+    <w:p/>
+    <w:p/>
+    <w:p/>
+    <w:p/>
+    <w:p/>
+    <w:p/>
+    <w:p/>
+    <w:p/>
+    <w:p/>
+    <w:p/>
+    <w:p/>
+    <w:p>
+      <w:pPr>
+        <w:pStyle w:val="Paragrafoelenco"/>
+        <w:numPr>
+          <w:ilvl w:val="1"/>
+          <w:numId w:val="1"/>
+        </w:numPr>
+        <w:rPr>
+          <w:b/>
+          <w:bCs/>
+        </w:rPr>
+      </w:pPr>
+      <w:r>
+        <w:rPr>
+          <w:b/>
+          <w:bCs/>
+        </w:rPr>
+        <w:lastRenderedPageBreak/>
+        <w:t>UML</w:t>
+      </w:r>
+    </w:p>
+    <w:p>
+      <w:pPr>
+        <w:pStyle w:val="Paragrafoelenco"/>
+        <w:ind w:left="1080"/>
+        <w:rPr>
+          <w:b/>
+          <w:bCs/>
+        </w:rPr>
+      </w:pPr>
+      <w:r>
+        <w:rPr>
+          <w:b/>
+          <w:bCs/>
+          <w:noProof/>
+        </w:rPr>
+        <w:drawing>
+          <wp:inline distT="0" distB="0" distL="0" distR="0" wp14:anchorId="7ABBAE90" wp14:editId="625943E8">
+            <wp:extent cx="5782049" cy="3925824"/>
+            <wp:effectExtent l="0" t="0" r="0" b="0"/>
+            <wp:docPr id="1196679296" name="Immagine 2" descr="Immagine che contiene testo, diagramma, Piano, Disegno tecnico&#10;&#10;Descrizione generata automaticamente"/>
+            <wp:cNvGraphicFramePr>
+              <a:graphicFrameLocks xmlns:a="http://schemas.openxmlformats.org/drawingml/2006/main" noChangeAspect="1"/>
+            </wp:cNvGraphicFramePr>
+            <a:graphic xmlns:a="http://schemas.openxmlformats.org/drawingml/2006/main">
+              <a:graphicData uri="http://schemas.openxmlformats.org/drawingml/2006/picture">
+                <pic:pic xmlns:pic="http://schemas.openxmlformats.org/drawingml/2006/picture">
+                  <pic:nvPicPr>
+                    <pic:cNvPr id="1196679296" name="Immagine 2" descr="Immagine che contiene testo, diagramma, Piano, Disegno tecnico&#10;&#10;Descrizione generata automaticamente"/>
+                    <pic:cNvPicPr/>
+                  </pic:nvPicPr>
+                  <pic:blipFill>
+                    <a:blip r:embed="rId6" cstate="print">
+                      <a:extLst>
+                        <a:ext uri="{28A0092B-C50C-407E-A947-70E740481C1C}">
+                          <a14:useLocalDpi xmlns:a14="http://schemas.microsoft.com/office/drawing/2010/main" val="0"/>
+                        </a:ext>
+                      </a:extLst>
+                    </a:blip>
+                    <a:stretch>
+                      <a:fillRect/>
+                    </a:stretch>
+                  </pic:blipFill>
+                  <pic:spPr>
+                    <a:xfrm>
+                      <a:off x="0" y="0"/>
+                      <a:ext cx="5802963" cy="3940024"/>
+                    </a:xfrm>
+                    <a:prstGeom prst="rect">
+                      <a:avLst/>
+                    </a:prstGeom>
                   </pic:spPr>
                 </pic:pic>
               </a:graphicData>
@@ -12437,6 +12874,119 @@
     </w:lvl>
   </w:abstractNum>
   <w:abstractNum w:abstractNumId="3" w15:restartNumberingAfterBreak="0">
+    <w:nsid w:val="1B3275F4"/>
+    <w:multiLevelType w:val="hybridMultilevel"/>
+    <w:tmpl w:val="DA2667D2"/>
+    <w:lvl w:ilvl="0" w:tplc="04100001">
+      <w:start w:val="1"/>
+      <w:numFmt w:val="bullet"/>
+      <w:lvlText w:val=""/>
+      <w:lvlJc w:val="left"/>
+      <w:pPr>
+        <w:ind w:left="1800" w:hanging="360"/>
+      </w:pPr>
+      <w:rPr>
+        <w:rFonts w:ascii="Symbol" w:hAnsi="Symbol" w:hint="default"/>
+      </w:rPr>
+    </w:lvl>
+    <w:lvl w:ilvl="1" w:tplc="04100003" w:tentative="1">
+      <w:start w:val="1"/>
+      <w:numFmt w:val="bullet"/>
+      <w:lvlText w:val="o"/>
+      <w:lvlJc w:val="left"/>
+      <w:pPr>
+        <w:ind w:left="2520" w:hanging="360"/>
+      </w:pPr>
+      <w:rPr>
+        <w:rFonts w:ascii="Courier New" w:hAnsi="Courier New" w:cs="Courier New" w:hint="default"/>
+      </w:rPr>
+    </w:lvl>
+    <w:lvl w:ilvl="2" w:tplc="04100005" w:tentative="1">
+      <w:start w:val="1"/>
+      <w:numFmt w:val="bullet"/>
+      <w:lvlText w:val=""/>
+      <w:lvlJc w:val="left"/>
+      <w:pPr>
+        <w:ind w:left="3240" w:hanging="360"/>
+      </w:pPr>
+      <w:rPr>
+        <w:rFonts w:ascii="Wingdings" w:hAnsi="Wingdings" w:hint="default"/>
+      </w:rPr>
+    </w:lvl>
+    <w:lvl w:ilvl="3" w:tplc="04100001" w:tentative="1">
+      <w:start w:val="1"/>
+      <w:numFmt w:val="bullet"/>
+      <w:lvlText w:val=""/>
+      <w:lvlJc w:val="left"/>
+      <w:pPr>
+        <w:ind w:left="3960" w:hanging="360"/>
+      </w:pPr>
+      <w:rPr>
+        <w:rFonts w:ascii="Symbol" w:hAnsi="Symbol" w:hint="default"/>
+      </w:rPr>
+    </w:lvl>
+    <w:lvl w:ilvl="4" w:tplc="04100003" w:tentative="1">
+      <w:start w:val="1"/>
+      <w:numFmt w:val="bullet"/>
+      <w:lvlText w:val="o"/>
+      <w:lvlJc w:val="left"/>
+      <w:pPr>
+        <w:ind w:left="4680" w:hanging="360"/>
+      </w:pPr>
+      <w:rPr>
+        <w:rFonts w:ascii="Courier New" w:hAnsi="Courier New" w:cs="Courier New" w:hint="default"/>
+      </w:rPr>
+    </w:lvl>
+    <w:lvl w:ilvl="5" w:tplc="04100005" w:tentative="1">
+      <w:start w:val="1"/>
+      <w:numFmt w:val="bullet"/>
+      <w:lvlText w:val=""/>
+      <w:lvlJc w:val="left"/>
+      <w:pPr>
+        <w:ind w:left="5400" w:hanging="360"/>
+      </w:pPr>
+      <w:rPr>
+        <w:rFonts w:ascii="Wingdings" w:hAnsi="Wingdings" w:hint="default"/>
+      </w:rPr>
+    </w:lvl>
+    <w:lvl w:ilvl="6" w:tplc="04100001" w:tentative="1">
+      <w:start w:val="1"/>
+      <w:numFmt w:val="bullet"/>
+      <w:lvlText w:val=""/>
+      <w:lvlJc w:val="left"/>
+      <w:pPr>
+        <w:ind w:left="6120" w:hanging="360"/>
+      </w:pPr>
+      <w:rPr>
+        <w:rFonts w:ascii="Symbol" w:hAnsi="Symbol" w:hint="default"/>
+      </w:rPr>
+    </w:lvl>
+    <w:lvl w:ilvl="7" w:tplc="04100003" w:tentative="1">
+      <w:start w:val="1"/>
+      <w:numFmt w:val="bullet"/>
+      <w:lvlText w:val="o"/>
+      <w:lvlJc w:val="left"/>
+      <w:pPr>
+        <w:ind w:left="6840" w:hanging="360"/>
+      </w:pPr>
+      <w:rPr>
+        <w:rFonts w:ascii="Courier New" w:hAnsi="Courier New" w:cs="Courier New" w:hint="default"/>
+      </w:rPr>
+    </w:lvl>
+    <w:lvl w:ilvl="8" w:tplc="04100005" w:tentative="1">
+      <w:start w:val="1"/>
+      <w:numFmt w:val="bullet"/>
+      <w:lvlText w:val=""/>
+      <w:lvlJc w:val="left"/>
+      <w:pPr>
+        <w:ind w:left="7560" w:hanging="360"/>
+      </w:pPr>
+      <w:rPr>
+        <w:rFonts w:ascii="Wingdings" w:hAnsi="Wingdings" w:hint="default"/>
+      </w:rPr>
+    </w:lvl>
+  </w:abstractNum>
+  <w:abstractNum w:abstractNumId="4" w15:restartNumberingAfterBreak="0">
     <w:nsid w:val="29BB1CCD"/>
     <w:multiLevelType w:val="multilevel"/>
     <w:tmpl w:val="1FD8224C"/>
@@ -12557,7 +13107,7 @@
       </w:rPr>
     </w:lvl>
   </w:abstractNum>
-  <w:abstractNum w:abstractNumId="4" w15:restartNumberingAfterBreak="0">
+  <w:abstractNum w:abstractNumId="5" w15:restartNumberingAfterBreak="0">
     <w:nsid w:val="2C33663B"/>
     <w:multiLevelType w:val="hybridMultilevel"/>
     <w:tmpl w:val="89167990"/>
@@ -12670,7 +13220,7 @@
       </w:rPr>
     </w:lvl>
   </w:abstractNum>
-  <w:abstractNum w:abstractNumId="5" w15:restartNumberingAfterBreak="0">
+  <w:abstractNum w:abstractNumId="6" w15:restartNumberingAfterBreak="0">
     <w:nsid w:val="37C82371"/>
     <w:multiLevelType w:val="hybridMultilevel"/>
     <w:tmpl w:val="C20E2A2E"/>
@@ -12783,7 +13333,7 @@
       </w:rPr>
     </w:lvl>
   </w:abstractNum>
-  <w:abstractNum w:abstractNumId="6" w15:restartNumberingAfterBreak="0">
+  <w:abstractNum w:abstractNumId="7" w15:restartNumberingAfterBreak="0">
     <w:nsid w:val="42D2283E"/>
     <w:multiLevelType w:val="multilevel"/>
     <w:tmpl w:val="F6DAA3C8"/>
@@ -12896,7 +13446,7 @@
       </w:pPr>
     </w:lvl>
   </w:abstractNum>
-  <w:abstractNum w:abstractNumId="7" w15:restartNumberingAfterBreak="0">
+  <w:abstractNum w:abstractNumId="8" w15:restartNumberingAfterBreak="0">
     <w:nsid w:val="68CD401D"/>
     <w:multiLevelType w:val="hybridMultilevel"/>
     <w:tmpl w:val="B0E4C852"/>
@@ -13009,7 +13559,7 @@
       </w:rPr>
     </w:lvl>
   </w:abstractNum>
-  <w:abstractNum w:abstractNumId="8" w15:restartNumberingAfterBreak="0">
+  <w:abstractNum w:abstractNumId="9" w15:restartNumberingAfterBreak="0">
     <w:nsid w:val="6AA050BD"/>
     <w:multiLevelType w:val="hybridMultilevel"/>
     <w:tmpl w:val="36469656"/>
@@ -13123,7 +13673,7 @@
     </w:lvl>
   </w:abstractNum>
   <w:num w:numId="1" w16cid:durableId="546339356">
-    <w:abstractNumId w:val="3"/>
+    <w:abstractNumId w:val="4"/>
   </w:num>
   <w:num w:numId="2" w16cid:durableId="786704630">
     <w:abstractNumId w:val="1"/>
@@ -13132,22 +13682,25 @@
     <w:abstractNumId w:val="0"/>
   </w:num>
   <w:num w:numId="4" w16cid:durableId="1151288393">
-    <w:abstractNumId w:val="7"/>
+    <w:abstractNumId w:val="8"/>
   </w:num>
   <w:num w:numId="5" w16cid:durableId="248926437">
-    <w:abstractNumId w:val="4"/>
+    <w:abstractNumId w:val="5"/>
   </w:num>
   <w:num w:numId="6" w16cid:durableId="1753548377">
-    <w:abstractNumId w:val="5"/>
+    <w:abstractNumId w:val="6"/>
   </w:num>
   <w:num w:numId="7" w16cid:durableId="1399285528">
-    <w:abstractNumId w:val="6"/>
+    <w:abstractNumId w:val="7"/>
   </w:num>
   <w:num w:numId="8" w16cid:durableId="911888791">
     <w:abstractNumId w:val="2"/>
   </w:num>
   <w:num w:numId="9" w16cid:durableId="246619473">
-    <w:abstractNumId w:val="8"/>
+    <w:abstractNumId w:val="9"/>
+  </w:num>
+  <w:num w:numId="10" w16cid:durableId="2107454951">
+    <w:abstractNumId w:val="3"/>
   </w:num>
 </w:numbering>
 </file>

</xml_diff>

<commit_message>
Implementazione classi TriggerTime, SingleAction, ActionAlarm e ActionMemo
</commit_message>
<xml_diff>
--- a/PROGETTO SE.docx
+++ b/PROGETTO SE.docx
@@ -100,15 +100,7 @@
         <w:jc w:val="both"/>
       </w:pPr>
       <w:r>
-        <w:t xml:space="preserve">IDE: </w:t>
-      </w:r>
-      <w:proofErr w:type="spellStart"/>
-      <w:r>
-        <w:t>NetBeans</w:t>
-      </w:r>
-      <w:proofErr w:type="spellEnd"/>
-      <w:r>
-        <w:t>;</w:t>
+        <w:t>IDE: NetBeans;</w:t>
       </w:r>
     </w:p>
     <w:p>
@@ -122,15 +114,7 @@
         <w:jc w:val="both"/>
       </w:pPr>
       <w:r>
-        <w:t xml:space="preserve">Interfaccia grafica: </w:t>
-      </w:r>
-      <w:proofErr w:type="spellStart"/>
-      <w:r>
-        <w:t>JavaFX</w:t>
-      </w:r>
-      <w:proofErr w:type="spellEnd"/>
-      <w:r>
-        <w:t>;</w:t>
+        <w:t>Interfaccia grafica: JavaFX;</w:t>
       </w:r>
     </w:p>
     <w:p>
@@ -144,15 +128,7 @@
         <w:jc w:val="both"/>
       </w:pPr>
       <w:r>
-        <w:t xml:space="preserve">Testing: </w:t>
-      </w:r>
-      <w:proofErr w:type="spellStart"/>
-      <w:r>
-        <w:t>JUnit</w:t>
-      </w:r>
-      <w:proofErr w:type="spellEnd"/>
-      <w:r>
-        <w:t xml:space="preserve"> 4;</w:t>
+        <w:t>Testing: JUnit 4;</w:t>
       </w:r>
     </w:p>
     <w:p>
@@ -207,50 +183,12 @@
           <w:lang w:val="en-US"/>
         </w:rPr>
       </w:pPr>
-      <w:proofErr w:type="spellStart"/>
       <w:r>
         <w:rPr>
           <w:lang w:val="en-US"/>
         </w:rPr>
-        <w:t>Metodi</w:t>
+        <w:t>Metodi e variabili: lowerCamelCase;</w:t>
       </w:r>
-      <w:proofErr w:type="spellEnd"/>
-      <w:r>
-        <w:rPr>
-          <w:lang w:val="en-US"/>
-        </w:rPr>
-        <w:t xml:space="preserve"> e </w:t>
-      </w:r>
-      <w:proofErr w:type="spellStart"/>
-      <w:r>
-        <w:rPr>
-          <w:lang w:val="en-US"/>
-        </w:rPr>
-        <w:t>variabili</w:t>
-      </w:r>
-      <w:proofErr w:type="spellEnd"/>
-      <w:r>
-        <w:rPr>
-          <w:lang w:val="en-US"/>
-        </w:rPr>
-        <w:t xml:space="preserve">: </w:t>
-      </w:r>
-      <w:proofErr w:type="spellStart"/>
-      <w:proofErr w:type="gramStart"/>
-      <w:r>
-        <w:rPr>
-          <w:lang w:val="en-US"/>
-        </w:rPr>
-        <w:t>lowerCamelCase</w:t>
-      </w:r>
-      <w:proofErr w:type="spellEnd"/>
-      <w:r>
-        <w:rPr>
-          <w:lang w:val="en-US"/>
-        </w:rPr>
-        <w:t>;</w:t>
-      </w:r>
-      <w:proofErr w:type="gramEnd"/>
     </w:p>
     <w:p>
       <w:pPr>
@@ -268,15 +206,7 @@
         <w:t>d</w:t>
       </w:r>
       <w:r>
-        <w:t xml:space="preserve"> eccezioni: </w:t>
-      </w:r>
-      <w:proofErr w:type="spellStart"/>
-      <w:r>
-        <w:t>CamelCase</w:t>
-      </w:r>
-      <w:proofErr w:type="spellEnd"/>
-      <w:r>
-        <w:t>;</w:t>
+        <w:t xml:space="preserve"> eccezioni: CamelCase;</w:t>
       </w:r>
     </w:p>
     <w:p>
@@ -291,19 +221,11 @@
           <w:lang w:val="en-US"/>
         </w:rPr>
       </w:pPr>
-      <w:proofErr w:type="spellStart"/>
       <w:r>
         <w:rPr>
           <w:lang w:val="en-US"/>
         </w:rPr>
-        <w:t>Costanti</w:t>
-      </w:r>
-      <w:proofErr w:type="spellEnd"/>
-      <w:r>
-        <w:rPr>
-          <w:lang w:val="en-US"/>
-        </w:rPr>
-        <w:t>: MAIUSCOLE.</w:t>
+        <w:t>Costanti: MAIUSCOLE.</w:t>
       </w:r>
     </w:p>
     <w:p>
@@ -678,17 +600,8 @@
                 <w:sz w:val="18"/>
                 <w:szCs w:val="18"/>
               </w:rPr>
-              <w:t xml:space="preserve">User </w:t>
-            </w:r>
-            <w:proofErr w:type="spellStart"/>
-            <w:r>
-              <w:rPr>
-                <w:sz w:val="18"/>
-                <w:szCs w:val="18"/>
-              </w:rPr>
-              <w:t>epic</w:t>
-            </w:r>
-            <w:proofErr w:type="spellEnd"/>
+              <w:t>User epic</w:t>
+            </w:r>
           </w:p>
         </w:tc>
         <w:tc>
@@ -7186,17 +7099,8 @@
           <w:b/>
           <w:bCs/>
         </w:rPr>
-        <w:t xml:space="preserve">Definition of </w:t>
+        <w:t>Definition of done</w:t>
       </w:r>
-      <w:proofErr w:type="spellStart"/>
-      <w:r>
-        <w:rPr>
-          <w:b/>
-          <w:bCs/>
-        </w:rPr>
-        <w:t>done</w:t>
-      </w:r>
-      <w:proofErr w:type="spellEnd"/>
     </w:p>
     <w:p>
       <w:pPr>
@@ -7205,23 +7109,7 @@
         <w:jc w:val="both"/>
       </w:pPr>
       <w:r>
-        <w:t xml:space="preserve">Le </w:t>
-      </w:r>
-      <w:proofErr w:type="spellStart"/>
-      <w:r>
-        <w:t>definition</w:t>
-      </w:r>
-      <w:proofErr w:type="spellEnd"/>
-      <w:r>
-        <w:t xml:space="preserve"> of </w:t>
-      </w:r>
-      <w:proofErr w:type="spellStart"/>
-      <w:r>
-        <w:t>done</w:t>
-      </w:r>
-      <w:proofErr w:type="spellEnd"/>
-      <w:r>
-        <w:t xml:space="preserve"> sono valide per tutti </w:t>
+        <w:t xml:space="preserve">Le definition of done sono valide per tutti </w:t>
       </w:r>
       <w:r>
         <w:t xml:space="preserve">le user stories: </w:t>
@@ -7284,13 +7172,8 @@
         <w:jc w:val="both"/>
       </w:pPr>
       <w:r>
-        <w:t xml:space="preserve">Il codice è stato revisionato da tutti gli altri membri </w:t>
+        <w:t>Il codice è stato revisionato da tutti gli altri membri del team</w:t>
       </w:r>
-      <w:proofErr w:type="gramStart"/>
-      <w:r>
-        <w:t>del team</w:t>
-      </w:r>
-      <w:proofErr w:type="gramEnd"/>
       <w:r>
         <w:t>;</w:t>
       </w:r>
@@ -8070,6 +7953,13 @@
               </w:rPr>
               <w:t>Sara</w:t>
             </w:r>
+            <w:r>
+              <w:rPr>
+                <w:sz w:val="18"/>
+                <w:szCs w:val="18"/>
+              </w:rPr>
+              <w:t>, Elena</w:t>
+            </w:r>
           </w:p>
         </w:tc>
         <w:tc>
@@ -8284,7 +8174,7 @@
                 <w:sz w:val="18"/>
                 <w:szCs w:val="18"/>
               </w:rPr>
-              <w:t>Integrazione dei vari task</w:t>
+              <w:t>Creazione interfacce: Rule, Trigger e Action</w:t>
             </w:r>
           </w:p>
         </w:tc>
@@ -8417,7 +8307,7 @@
                 <w:sz w:val="18"/>
                 <w:szCs w:val="18"/>
               </w:rPr>
-              <w:t xml:space="preserve">Creazione delle classi di test per ogni task </w:t>
+              <w:t>Implementazioni delle classi TriggerTime, ActionMemo, ActionAlarm, SingleRule e SetOfRules</w:t>
             </w:r>
           </w:p>
         </w:tc>
@@ -8461,7 +8351,7 @@
                 <w:sz w:val="18"/>
                 <w:szCs w:val="18"/>
               </w:rPr>
-              <w:t>Elena</w:t>
+              <w:t>Sara</w:t>
             </w:r>
           </w:p>
         </w:tc>
@@ -8825,23 +8715,7 @@
                 <w:sz w:val="18"/>
                 <w:szCs w:val="18"/>
               </w:rPr>
-              <w:t xml:space="preserve">controlla, ogni </w:t>
-            </w:r>
-            <w:proofErr w:type="gramStart"/>
-            <w:r>
-              <w:rPr>
-                <w:sz w:val="18"/>
-                <w:szCs w:val="18"/>
-              </w:rPr>
-              <w:t>10</w:t>
-            </w:r>
-            <w:proofErr w:type="gramEnd"/>
-            <w:r>
-              <w:rPr>
-                <w:sz w:val="18"/>
-                <w:szCs w:val="18"/>
-              </w:rPr>
-              <w:t xml:space="preserve"> secondi, se siamo arrivati all’orario per eseguire la regola</w:t>
+              <w:t>controlla, ogni 10 secondi, se siamo arrivati all’orario per eseguire la regola</w:t>
             </w:r>
           </w:p>
         </w:tc>
@@ -10955,23 +10829,7 @@
                 <w:sz w:val="18"/>
                 <w:szCs w:val="18"/>
               </w:rPr>
-              <w:t>Implementare il controllo sul tipo di file selezionato dall’utente, non consentendo formati come .pdf, .</w:t>
-            </w:r>
-            <w:proofErr w:type="spellStart"/>
-            <w:r>
-              <w:rPr>
-                <w:sz w:val="18"/>
-                <w:szCs w:val="18"/>
-              </w:rPr>
-              <w:t>txt</w:t>
-            </w:r>
-            <w:proofErr w:type="spellEnd"/>
-            <w:r>
-              <w:rPr>
-                <w:sz w:val="18"/>
-                <w:szCs w:val="18"/>
-              </w:rPr>
-              <w:t>, .csv, etc.</w:t>
+              <w:t>Implementare il controllo sul tipo di file selezionato dall’utente, non consentendo formati come .pdf, .txt, .csv, etc.</w:t>
             </w:r>
           </w:p>
         </w:tc>
@@ -11530,6 +11388,7 @@
                 <w:sz w:val="18"/>
                 <w:szCs w:val="18"/>
               </w:rPr>
+              <w:lastRenderedPageBreak/>
               <w:t>• Quando inserisco una nuova regola voglio che sia visibile in tabella e aggiunta nel file</w:t>
             </w:r>
           </w:p>
@@ -11554,6 +11413,7 @@
                 <w:sz w:val="18"/>
                 <w:szCs w:val="18"/>
               </w:rPr>
+              <w:lastRenderedPageBreak/>
               <w:t>Implementare l’evento che inserisce nella tabella, delle regole attive/terminate, la regola impostata.</w:t>
             </w:r>
           </w:p>
@@ -11681,15 +11541,7 @@
                 <w:sz w:val="18"/>
                 <w:szCs w:val="18"/>
               </w:rPr>
-              <w:t xml:space="preserve">Implementare il recupero delle regole pregresse da file, in modo da poterle inserire </w:t>
-            </w:r>
-            <w:r>
-              <w:rPr>
-                <w:sz w:val="18"/>
-                <w:szCs w:val="18"/>
-              </w:rPr>
-              <w:lastRenderedPageBreak/>
-              <w:t>nella tabella una volta che si riapre il programma</w:t>
+              <w:t>Implementare il recupero delle regole pregresse da file, in modo da poterle inserire nella tabella una volta che si riapre il programma</w:t>
             </w:r>
           </w:p>
         </w:tc>
@@ -12042,7 +11894,6 @@
         </w:rPr>
         <w:t xml:space="preserve">y </w:t>
       </w:r>
-      <w:proofErr w:type="gramStart"/>
       <w:r>
         <w:rPr>
           <w:i/>
@@ -12052,7 +11903,6 @@
         </w:rPr>
         <w:t>2</w:t>
       </w:r>
-      <w:proofErr w:type="gramEnd"/>
       <w:r>
         <w:rPr>
           <w:i/>
@@ -12116,23 +11966,7 @@
           <w:b/>
           <w:bCs/>
         </w:rPr>
-        <w:t>Model-</w:t>
-      </w:r>
-      <w:proofErr w:type="spellStart"/>
-      <w:r>
-        <w:rPr>
-          <w:b/>
-          <w:bCs/>
-        </w:rPr>
-        <w:t>View</w:t>
-      </w:r>
-      <w:proofErr w:type="spellEnd"/>
-      <w:r>
-        <w:rPr>
-          <w:b/>
-          <w:bCs/>
-        </w:rPr>
-        <w:t>-Control (MVC).</w:t>
+        <w:t>Model-View-Control (MVC).</w:t>
       </w:r>
       <w:r>
         <w:t xml:space="preserve"> In cui sono compresi tre tipi di componenti </w:t>
@@ -12160,13 +11994,8 @@
         </w:numPr>
         <w:jc w:val="both"/>
       </w:pPr>
-      <w:proofErr w:type="spellStart"/>
       <w:r>
-        <w:t>View</w:t>
-      </w:r>
-      <w:proofErr w:type="spellEnd"/>
-      <w:r>
-        <w:t>: Si occupa di visualizzare le informazioni ricevute dal model;</w:t>
+        <w:t>View: Si occupa di visualizzare le informazioni ricevute dal model;</w:t>
       </w:r>
     </w:p>
     <w:p>
@@ -12185,13 +12014,8 @@
         <w:t xml:space="preserve"> </w:t>
       </w:r>
       <w:r>
-        <w:t xml:space="preserve">al Model e che possono portare ad un aggiornamento della </w:t>
+        <w:t>al Model e che possono portare ad un aggiornamento della View</w:t>
       </w:r>
-      <w:proofErr w:type="spellStart"/>
-      <w:r>
-        <w:t>View</w:t>
-      </w:r>
-      <w:proofErr w:type="spellEnd"/>
       <w:r>
         <w:t>.</w:t>
       </w:r>
@@ -12460,7 +12284,6 @@
           <w:b/>
           <w:bCs/>
         </w:rPr>
-        <w:lastRenderedPageBreak/>
         <w:t>UML</w:t>
       </w:r>
     </w:p>

</xml_diff>

<commit_message>
Correzioni su SingleRule e su RuleCheckService
</commit_message>
<xml_diff>
--- a/PROGETTO SE.docx
+++ b/PROGETTO SE.docx
@@ -1087,7 +1087,7 @@
                 <w:sz w:val="18"/>
                 <w:szCs w:val="18"/>
               </w:rPr>
-              <w:t>To do</w:t>
+              <w:t>Done</w:t>
             </w:r>
           </w:p>
         </w:tc>
@@ -1416,7 +1416,7 @@
                 <w:sz w:val="18"/>
                 <w:szCs w:val="18"/>
               </w:rPr>
-              <w:t>To do</w:t>
+              <w:t>In progress</w:t>
             </w:r>
           </w:p>
         </w:tc>
@@ -1746,7 +1746,7 @@
                 <w:sz w:val="18"/>
                 <w:szCs w:val="18"/>
               </w:rPr>
-              <w:t>To do</w:t>
+              <w:t>In progress</w:t>
             </w:r>
           </w:p>
         </w:tc>
@@ -2130,7 +2130,7 @@
                 <w:sz w:val="18"/>
                 <w:szCs w:val="18"/>
               </w:rPr>
-              <w:t>To do</w:t>
+              <w:t>In progress</w:t>
             </w:r>
           </w:p>
         </w:tc>
@@ -7218,6 +7218,13 @@
         <w:lastRenderedPageBreak/>
         <w:t>SPRINT BACKLOG</w:t>
       </w:r>
+      <w:r>
+        <w:rPr>
+          <w:b/>
+          <w:bCs/>
+        </w:rPr>
+        <w:t xml:space="preserve"> (SPRINT 1)</w:t>
+      </w:r>
     </w:p>
     <w:tbl>
       <w:tblPr>
@@ -8708,7 +8715,28 @@
                 <w:sz w:val="18"/>
                 <w:szCs w:val="18"/>
               </w:rPr>
-              <w:t xml:space="preserve">Implementare la funzione che </w:t>
+              <w:t>Implementare</w:t>
+            </w:r>
+            <w:r>
+              <w:rPr>
+                <w:sz w:val="18"/>
+                <w:szCs w:val="18"/>
+              </w:rPr>
+              <w:t xml:space="preserve"> </w:t>
+            </w:r>
+            <w:r>
+              <w:rPr>
+                <w:sz w:val="18"/>
+                <w:szCs w:val="18"/>
+              </w:rPr>
+              <w:t>in un Service</w:t>
+            </w:r>
+            <w:r>
+              <w:rPr>
+                <w:sz w:val="18"/>
+                <w:szCs w:val="18"/>
+              </w:rPr>
+              <w:t xml:space="preserve"> la funzione che </w:t>
             </w:r>
             <w:r>
               <w:rPr>
@@ -8841,7 +8869,21 @@
                 <w:sz w:val="18"/>
                 <w:szCs w:val="18"/>
               </w:rPr>
-              <w:t>Implementare la funzione che esegue la regola, una sola volta, raggiunto l’orario</w:t>
+              <w:t xml:space="preserve">Implementare </w:t>
+            </w:r>
+            <w:r>
+              <w:rPr>
+                <w:sz w:val="18"/>
+                <w:szCs w:val="18"/>
+              </w:rPr>
+              <w:t xml:space="preserve">in un Service </w:t>
+            </w:r>
+            <w:r>
+              <w:rPr>
+                <w:sz w:val="18"/>
+                <w:szCs w:val="18"/>
+              </w:rPr>
+              <w:t>la funzione che esegue la regola, una sola volta, raggiunto l’orario</w:t>
             </w:r>
           </w:p>
         </w:tc>
@@ -12065,16 +12107,16 @@
         <mc:AlternateContent>
           <mc:Choice Requires="wps">
             <w:drawing>
-              <wp:anchor distT="0" distB="0" distL="114300" distR="114300" simplePos="0" relativeHeight="251659264" behindDoc="0" locked="0" layoutInCell="1" allowOverlap="1" wp14:anchorId="58465AA1" wp14:editId="67F63AA1">
+              <wp:anchor distT="0" distB="0" distL="114300" distR="114300" simplePos="0" relativeHeight="251659264" behindDoc="0" locked="0" layoutInCell="1" allowOverlap="1" wp14:anchorId="58465AA1" wp14:editId="0248EB10">
                 <wp:simplePos x="0" y="0"/>
                 <wp:positionH relativeFrom="column">
-                  <wp:posOffset>4837814</wp:posOffset>
+                  <wp:posOffset>5131435</wp:posOffset>
                 </wp:positionH>
                 <wp:positionV relativeFrom="paragraph">
-                  <wp:posOffset>1929337</wp:posOffset>
+                  <wp:posOffset>2351114</wp:posOffset>
                 </wp:positionV>
-                <wp:extent cx="694660" cy="269358"/>
-                <wp:effectExtent l="0" t="0" r="17145" b="10160"/>
+                <wp:extent cx="914400" cy="311969"/>
+                <wp:effectExtent l="0" t="0" r="12700" b="18415"/>
                 <wp:wrapNone/>
                 <wp:docPr id="1075139671" name="Rettangolo 1"/>
                 <wp:cNvGraphicFramePr/>
@@ -12085,7 +12127,7 @@
                       <wps:spPr>
                         <a:xfrm>
                           <a:off x="0" y="0"/>
-                          <a:ext cx="694660" cy="269358"/>
+                          <a:ext cx="914400" cy="311969"/>
                         </a:xfrm>
                         <a:prstGeom prst="rect">
                           <a:avLst/>
@@ -12124,12 +12166,18 @@
                     </wps:wsp>
                   </a:graphicData>
                 </a:graphic>
+                <wp14:sizeRelH relativeFrom="margin">
+                  <wp14:pctWidth>0</wp14:pctWidth>
+                </wp14:sizeRelH>
+                <wp14:sizeRelV relativeFrom="margin">
+                  <wp14:pctHeight>0</wp14:pctHeight>
+                </wp14:sizeRelV>
               </wp:anchor>
             </w:drawing>
           </mc:Choice>
           <mc:Fallback>
             <w:pict>
-              <v:rect w14:anchorId="7D1321F6" id="Rettangolo 1" o:spid="_x0000_s1026" style="position:absolute;margin-left:380.95pt;margin-top:151.9pt;width:54.7pt;height:21.2pt;z-index:251659264;visibility:visible;mso-wrap-style:square;mso-wrap-distance-left:9pt;mso-wrap-distance-top:0;mso-wrap-distance-right:9pt;mso-wrap-distance-bottom:0;mso-position-horizontal:absolute;mso-position-horizontal-relative:text;mso-position-vertical:absolute;mso-position-vertical-relative:text;v-text-anchor:middle" o:gfxdata="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" fillcolor="white [3212]" strokecolor="white [3212]" strokeweight="1pt"/>
+              <v:rect w14:anchorId="76CFB4E0" id="Rettangolo 1" o:spid="_x0000_s1026" style="position:absolute;margin-left:404.05pt;margin-top:185.15pt;width:1in;height:24.55pt;z-index:251659264;visibility:visible;mso-wrap-style:square;mso-width-percent:0;mso-height-percent:0;mso-wrap-distance-left:9pt;mso-wrap-distance-top:0;mso-wrap-distance-right:9pt;mso-wrap-distance-bottom:0;mso-position-horizontal:absolute;mso-position-horizontal-relative:text;mso-position-vertical:absolute;mso-position-vertical-relative:text;mso-width-percent:0;mso-height-percent:0;mso-width-relative:margin;mso-height-relative:margin;v-text-anchor:middle" o:gfxdata="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" fillcolor="white [3212]" strokecolor="white [3212]" strokeweight="1pt"/>
             </w:pict>
           </mc:Fallback>
         </mc:AlternateContent>

</xml_diff>

<commit_message>
Risoluzione debito tecnico 2
</commit_message>
<xml_diff>
--- a/PROGETTO SE.docx
+++ b/PROGETTO SE.docx
@@ -12582,7 +12582,10 @@
         <w:jc w:val="both"/>
       </w:pPr>
       <w:r>
-        <w:t>None</w:t>
+        <w:t>N</w:t>
+      </w:r>
+      <w:r>
+        <w:t>essuna</w:t>
       </w:r>
     </w:p>
     <w:p>
@@ -12681,6 +12684,84 @@
           <w:bCs/>
         </w:rPr>
       </w:pPr>
+      <w:r>
+        <w:rPr>
+          <w:b/>
+          <w:bCs/>
+          <w:noProof/>
+        </w:rPr>
+        <mc:AlternateContent>
+          <mc:Choice Requires="wps">
+            <w:drawing>
+              <wp:anchor distT="0" distB="0" distL="114300" distR="114300" simplePos="0" relativeHeight="251660288" behindDoc="0" locked="0" layoutInCell="1" allowOverlap="1" wp14:anchorId="236B337B" wp14:editId="5FFCFC2D">
+                <wp:simplePos x="0" y="0"/>
+                <wp:positionH relativeFrom="column">
+                  <wp:posOffset>2777490</wp:posOffset>
+                </wp:positionH>
+                <wp:positionV relativeFrom="paragraph">
+                  <wp:posOffset>3068955</wp:posOffset>
+                </wp:positionV>
+                <wp:extent cx="777240" cy="384810"/>
+                <wp:effectExtent l="0" t="0" r="10160" b="8890"/>
+                <wp:wrapNone/>
+                <wp:docPr id="1255818319" name="Rettangolo 1"/>
+                <wp:cNvGraphicFramePr/>
+                <a:graphic xmlns:a="http://schemas.openxmlformats.org/drawingml/2006/main">
+                  <a:graphicData uri="http://schemas.microsoft.com/office/word/2010/wordprocessingShape">
+                    <wps:wsp>
+                      <wps:cNvSpPr/>
+                      <wps:spPr>
+                        <a:xfrm>
+                          <a:off x="0" y="0"/>
+                          <a:ext cx="777240" cy="384810"/>
+                        </a:xfrm>
+                        <a:prstGeom prst="rect">
+                          <a:avLst/>
+                        </a:prstGeom>
+                        <a:solidFill>
+                          <a:schemeClr val="bg1"/>
+                        </a:solidFill>
+                        <a:ln>
+                          <a:solidFill>
+                            <a:schemeClr val="bg1"/>
+                          </a:solidFill>
+                        </a:ln>
+                      </wps:spPr>
+                      <wps:style>
+                        <a:lnRef idx="2">
+                          <a:schemeClr val="accent1">
+                            <a:shade val="15000"/>
+                          </a:schemeClr>
+                        </a:lnRef>
+                        <a:fillRef idx="1">
+                          <a:schemeClr val="accent1"/>
+                        </a:fillRef>
+                        <a:effectRef idx="0">
+                          <a:schemeClr val="accent1"/>
+                        </a:effectRef>
+                        <a:fontRef idx="minor">
+                          <a:schemeClr val="lt1"/>
+                        </a:fontRef>
+                      </wps:style>
+                      <wps:bodyPr rot="0" spcFirstLastPara="0" vertOverflow="overflow" horzOverflow="overflow" vert="horz" wrap="square" lIns="91440" tIns="45720" rIns="91440" bIns="45720" numCol="1" spcCol="0" rtlCol="0" fromWordArt="0" anchor="ctr" anchorCtr="0" forceAA="0" compatLnSpc="1">
+                        <a:prstTxWarp prst="textNoShape">
+                          <a:avLst/>
+                        </a:prstTxWarp>
+                        <a:noAutofit/>
+                      </wps:bodyPr>
+                    </wps:wsp>
+                  </a:graphicData>
+                </a:graphic>
+              </wp:anchor>
+            </w:drawing>
+          </mc:Choice>
+          <mc:Fallback>
+            <w:pict>
+              <v:rect w14:anchorId="49BC56C5" id="Rettangolo 1" o:spid="_x0000_s1026" style="position:absolute;margin-left:218.7pt;margin-top:241.65pt;width:61.2pt;height:30.3pt;z-index:251660288;visibility:visible;mso-wrap-style:square;mso-wrap-distance-left:9pt;mso-wrap-distance-top:0;mso-wrap-distance-right:9pt;mso-wrap-distance-bottom:0;mso-position-horizontal:absolute;mso-position-horizontal-relative:text;mso-position-vertical:absolute;mso-position-vertical-relative:text;v-text-anchor:middle" o:gfxdata="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" fillcolor="white [3212]" strokecolor="white [3212]" strokeweight="1pt"/>
+            </w:pict>
+          </mc:Fallback>
+        </mc:AlternateContent>
+      </w:r>
       <w:r>
         <w:rPr>
           <w:b/>
@@ -13363,7 +13444,21 @@
                 <w:sz w:val="18"/>
                 <w:szCs w:val="18"/>
               </w:rPr>
-              <w:t xml:space="preserve"> (eliminare la regola dalla lista/tabella)</w:t>
+              <w:t xml:space="preserve"> (eliminare la regola dalla lista/tabella</w:t>
+            </w:r>
+            <w:r>
+              <w:rPr>
+                <w:sz w:val="18"/>
+                <w:szCs w:val="18"/>
+              </w:rPr>
+              <w:t>/file</w:t>
+            </w:r>
+            <w:r>
+              <w:rPr>
+                <w:sz w:val="18"/>
+                <w:szCs w:val="18"/>
+              </w:rPr>
+              <w:t>)</w:t>
             </w:r>
           </w:p>
         </w:tc>
@@ -13402,6 +13497,13 @@
                 <w:szCs w:val="18"/>
               </w:rPr>
             </w:pPr>
+            <w:r>
+              <w:rPr>
+                <w:sz w:val="18"/>
+                <w:szCs w:val="18"/>
+              </w:rPr>
+              <w:t>Pasquale</w:t>
+            </w:r>
           </w:p>
         </w:tc>
         <w:tc>
@@ -13424,7 +13526,7 @@
                 <w:sz w:val="18"/>
                 <w:szCs w:val="18"/>
               </w:rPr>
-              <w:t>1</w:t>
+              <w:t>2</w:t>
             </w:r>
           </w:p>
         </w:tc>
@@ -13486,33 +13588,8 @@
                 <w:sz w:val="18"/>
                 <w:szCs w:val="18"/>
               </w:rPr>
-              <w:t xml:space="preserve">Implementare il metodo </w:t>
-            </w:r>
-            <w:proofErr w:type="spellStart"/>
-            <w:r>
-              <w:rPr>
-                <w:sz w:val="18"/>
-                <w:szCs w:val="18"/>
-              </w:rPr>
-              <w:t>deleteAll</w:t>
-            </w:r>
-            <w:proofErr w:type="spellEnd"/>
-            <w:r>
-              <w:rPr>
-                <w:sz w:val="18"/>
-                <w:szCs w:val="18"/>
-              </w:rPr>
-              <w:t xml:space="preserve"> della classe </w:t>
-            </w:r>
-            <w:proofErr w:type="spellStart"/>
-            <w:r>
-              <w:rPr>
-                <w:sz w:val="18"/>
-                <w:szCs w:val="18"/>
-              </w:rPr>
-              <w:t>SetOfRules</w:t>
-            </w:r>
-            <w:proofErr w:type="spellEnd"/>
+              <w:t>Implementare la conferma della cancellazione</w:t>
+            </w:r>
           </w:p>
         </w:tc>
         <w:tc>
@@ -13550,6 +13627,13 @@
                 <w:szCs w:val="18"/>
               </w:rPr>
             </w:pPr>
+            <w:r>
+              <w:rPr>
+                <w:sz w:val="18"/>
+                <w:szCs w:val="18"/>
+              </w:rPr>
+              <w:t>Pasquale</w:t>
+            </w:r>
           </w:p>
         </w:tc>
         <w:tc>
@@ -13572,285 +13656,7 @@
                 <w:sz w:val="18"/>
                 <w:szCs w:val="18"/>
               </w:rPr>
-              <w:t>1</w:t>
-            </w:r>
-          </w:p>
-        </w:tc>
-      </w:tr>
-      <w:tr>
-        <w:tc>
-          <w:tcPr>
-            <w:tcW w:w="510" w:type="dxa"/>
-            <w:vMerge/>
-          </w:tcPr>
-          <w:p>
-            <w:pPr>
-              <w:pStyle w:val="Paragrafoelenco"/>
-              <w:ind w:left="0"/>
-              <w:jc w:val="both"/>
-              <w:rPr>
-                <w:b/>
-                <w:bCs/>
-                <w:sz w:val="18"/>
-                <w:szCs w:val="18"/>
-              </w:rPr>
-            </w:pPr>
-          </w:p>
-        </w:tc>
-        <w:tc>
-          <w:tcPr>
-            <w:tcW w:w="3610" w:type="dxa"/>
-            <w:vMerge/>
-            <w:shd w:val="clear" w:color="auto" w:fill="D9E2F3" w:themeFill="accent1" w:themeFillTint="33"/>
-          </w:tcPr>
-          <w:p>
-            <w:pPr>
-              <w:pStyle w:val="Paragrafoelenco"/>
-              <w:ind w:left="0"/>
-              <w:rPr>
-                <w:sz w:val="18"/>
-                <w:szCs w:val="18"/>
-              </w:rPr>
-            </w:pPr>
-          </w:p>
-        </w:tc>
-        <w:tc>
-          <w:tcPr>
-            <w:tcW w:w="3529" w:type="dxa"/>
-            <w:shd w:val="clear" w:color="auto" w:fill="D9E2F3" w:themeFill="accent1" w:themeFillTint="33"/>
-          </w:tcPr>
-          <w:p>
-            <w:pPr>
-              <w:pStyle w:val="Paragrafoelenco"/>
-              <w:ind w:left="0"/>
-              <w:jc w:val="both"/>
-              <w:rPr>
-                <w:sz w:val="18"/>
-                <w:szCs w:val="18"/>
-              </w:rPr>
-            </w:pPr>
-            <w:r>
-              <w:rPr>
-                <w:sz w:val="18"/>
-                <w:szCs w:val="18"/>
-              </w:rPr>
-              <w:t xml:space="preserve">Implementare il metodo </w:t>
-            </w:r>
-            <w:proofErr w:type="spellStart"/>
-            <w:r>
-              <w:rPr>
-                <w:sz w:val="18"/>
-                <w:szCs w:val="18"/>
-              </w:rPr>
-              <w:t>deleteFromFile</w:t>
-            </w:r>
-            <w:proofErr w:type="spellEnd"/>
-            <w:r>
-              <w:rPr>
-                <w:sz w:val="18"/>
-                <w:szCs w:val="18"/>
-              </w:rPr>
-              <w:t xml:space="preserve"> della classe </w:t>
-            </w:r>
-            <w:proofErr w:type="spellStart"/>
-            <w:r>
-              <w:rPr>
-                <w:sz w:val="18"/>
-                <w:szCs w:val="18"/>
-              </w:rPr>
-              <w:t>SetOfRules</w:t>
-            </w:r>
-            <w:proofErr w:type="spellEnd"/>
-            <w:r>
-              <w:rPr>
-                <w:sz w:val="18"/>
-                <w:szCs w:val="18"/>
-              </w:rPr>
-              <w:t xml:space="preserve"> (eliminare la regola dal file)</w:t>
-            </w:r>
-          </w:p>
-        </w:tc>
-        <w:tc>
-          <w:tcPr>
-            <w:tcW w:w="850" w:type="dxa"/>
-            <w:vMerge/>
-            <w:shd w:val="clear" w:color="auto" w:fill="D9E2F3" w:themeFill="accent1" w:themeFillTint="33"/>
-          </w:tcPr>
-          <w:p>
-            <w:pPr>
-              <w:pStyle w:val="Paragrafoelenco"/>
-              <w:ind w:left="0"/>
-              <w:jc w:val="both"/>
-              <w:rPr>
-                <w:b/>
-                <w:bCs/>
-                <w:sz w:val="18"/>
-                <w:szCs w:val="18"/>
-              </w:rPr>
-            </w:pPr>
-          </w:p>
-        </w:tc>
-        <w:tc>
-          <w:tcPr>
-            <w:tcW w:w="1328" w:type="dxa"/>
-            <w:shd w:val="clear" w:color="auto" w:fill="D9E2F3" w:themeFill="accent1" w:themeFillTint="33"/>
-          </w:tcPr>
-          <w:p>
-            <w:pPr>
-              <w:pStyle w:val="Paragrafoelenco"/>
-              <w:ind w:left="0"/>
-              <w:jc w:val="both"/>
-              <w:rPr>
-                <w:sz w:val="18"/>
-                <w:szCs w:val="18"/>
-              </w:rPr>
-            </w:pPr>
-          </w:p>
-        </w:tc>
-        <w:tc>
-          <w:tcPr>
-            <w:tcW w:w="936" w:type="dxa"/>
-            <w:shd w:val="clear" w:color="auto" w:fill="D9E2F3" w:themeFill="accent1" w:themeFillTint="33"/>
-          </w:tcPr>
-          <w:p>
-            <w:pPr>
-              <w:pStyle w:val="Paragrafoelenco"/>
-              <w:ind w:left="0"/>
-              <w:jc w:val="both"/>
-              <w:rPr>
-                <w:sz w:val="18"/>
-                <w:szCs w:val="18"/>
-              </w:rPr>
-            </w:pPr>
-            <w:r>
-              <w:rPr>
-                <w:sz w:val="18"/>
-                <w:szCs w:val="18"/>
-              </w:rPr>
               <w:t>2</w:t>
-            </w:r>
-          </w:p>
-        </w:tc>
-      </w:tr>
-      <w:tr>
-        <w:tc>
-          <w:tcPr>
-            <w:tcW w:w="510" w:type="dxa"/>
-            <w:vMerge/>
-          </w:tcPr>
-          <w:p>
-            <w:pPr>
-              <w:pStyle w:val="Paragrafoelenco"/>
-              <w:ind w:left="0"/>
-              <w:jc w:val="both"/>
-              <w:rPr>
-                <w:b/>
-                <w:bCs/>
-                <w:sz w:val="18"/>
-                <w:szCs w:val="18"/>
-              </w:rPr>
-            </w:pPr>
-          </w:p>
-        </w:tc>
-        <w:tc>
-          <w:tcPr>
-            <w:tcW w:w="3610" w:type="dxa"/>
-            <w:vMerge/>
-            <w:shd w:val="clear" w:color="auto" w:fill="D9E2F3" w:themeFill="accent1" w:themeFillTint="33"/>
-          </w:tcPr>
-          <w:p>
-            <w:pPr>
-              <w:pStyle w:val="Paragrafoelenco"/>
-              <w:ind w:left="0"/>
-              <w:rPr>
-                <w:sz w:val="18"/>
-                <w:szCs w:val="18"/>
-              </w:rPr>
-            </w:pPr>
-          </w:p>
-        </w:tc>
-        <w:tc>
-          <w:tcPr>
-            <w:tcW w:w="3529" w:type="dxa"/>
-            <w:shd w:val="clear" w:color="auto" w:fill="D9E2F3" w:themeFill="accent1" w:themeFillTint="33"/>
-          </w:tcPr>
-          <w:p>
-            <w:pPr>
-              <w:pStyle w:val="Paragrafoelenco"/>
-              <w:ind w:left="0"/>
-              <w:jc w:val="both"/>
-              <w:rPr>
-                <w:sz w:val="18"/>
-                <w:szCs w:val="18"/>
-              </w:rPr>
-            </w:pPr>
-            <w:r>
-              <w:rPr>
-                <w:sz w:val="18"/>
-                <w:szCs w:val="18"/>
-              </w:rPr>
-              <w:t>Integrazione dei vari task</w:t>
-            </w:r>
-          </w:p>
-        </w:tc>
-        <w:tc>
-          <w:tcPr>
-            <w:tcW w:w="850" w:type="dxa"/>
-            <w:vMerge/>
-            <w:shd w:val="clear" w:color="auto" w:fill="D9E2F3" w:themeFill="accent1" w:themeFillTint="33"/>
-          </w:tcPr>
-          <w:p>
-            <w:pPr>
-              <w:pStyle w:val="Paragrafoelenco"/>
-              <w:ind w:left="0"/>
-              <w:jc w:val="both"/>
-              <w:rPr>
-                <w:b/>
-                <w:bCs/>
-                <w:sz w:val="18"/>
-                <w:szCs w:val="18"/>
-              </w:rPr>
-            </w:pPr>
-          </w:p>
-        </w:tc>
-        <w:tc>
-          <w:tcPr>
-            <w:tcW w:w="1328" w:type="dxa"/>
-            <w:shd w:val="clear" w:color="auto" w:fill="D9E2F3" w:themeFill="accent1" w:themeFillTint="33"/>
-          </w:tcPr>
-          <w:p>
-            <w:pPr>
-              <w:pStyle w:val="Paragrafoelenco"/>
-              <w:ind w:left="0"/>
-              <w:jc w:val="both"/>
-              <w:rPr>
-                <w:sz w:val="18"/>
-                <w:szCs w:val="18"/>
-              </w:rPr>
-            </w:pPr>
-          </w:p>
-        </w:tc>
-        <w:tc>
-          <w:tcPr>
-            <w:tcW w:w="936" w:type="dxa"/>
-            <w:shd w:val="clear" w:color="auto" w:fill="D9E2F3" w:themeFill="accent1" w:themeFillTint="33"/>
-          </w:tcPr>
-          <w:p>
-            <w:pPr>
-              <w:pStyle w:val="Paragrafoelenco"/>
-              <w:ind w:left="0"/>
-              <w:jc w:val="both"/>
-              <w:rPr>
-                <w:sz w:val="18"/>
-                <w:szCs w:val="18"/>
-              </w:rPr>
-            </w:pPr>
-            <w:r>
-              <w:rPr>
-                <w:sz w:val="18"/>
-                <w:szCs w:val="18"/>
-              </w:rPr>
-              <w:t>1</w:t>
             </w:r>
           </w:p>
         </w:tc>
@@ -14017,6 +13823,7 @@
                 <w:sz w:val="18"/>
                 <w:szCs w:val="18"/>
               </w:rPr>
+              <w:lastRenderedPageBreak/>
               <w:t>007</w:t>
             </w:r>
           </w:p>
@@ -14401,7 +14208,21 @@
                 <w:sz w:val="18"/>
                 <w:szCs w:val="18"/>
               </w:rPr>
-              <w:t xml:space="preserve"> (in base al click del pulsante on/off la regola deve diventare attiva/disattiva).</w:t>
+              <w:t xml:space="preserve"> (in base al click del pulsante on/off la regola deve diventare attiva/disattiva</w:t>
+            </w:r>
+            <w:r>
+              <w:rPr>
+                <w:sz w:val="18"/>
+                <w:szCs w:val="18"/>
+              </w:rPr>
+              <w:t xml:space="preserve"> e cambiare lo stato della regola nel file</w:t>
+            </w:r>
+            <w:r>
+              <w:rPr>
+                <w:sz w:val="18"/>
+                <w:szCs w:val="18"/>
+              </w:rPr>
+              <w:t>).</w:t>
             </w:r>
           </w:p>
         </w:tc>
@@ -14440,6 +14261,13 @@
                 <w:szCs w:val="18"/>
               </w:rPr>
             </w:pPr>
+            <w:r>
+              <w:rPr>
+                <w:sz w:val="18"/>
+                <w:szCs w:val="18"/>
+              </w:rPr>
+              <w:t>Sara</w:t>
+            </w:r>
           </w:p>
         </w:tc>
         <w:tc>
@@ -14462,285 +14290,7 @@
                 <w:sz w:val="18"/>
                 <w:szCs w:val="18"/>
               </w:rPr>
-              <w:t>2,5</w:t>
-            </w:r>
-          </w:p>
-        </w:tc>
-      </w:tr>
-      <w:tr>
-        <w:tc>
-          <w:tcPr>
-            <w:tcW w:w="510" w:type="dxa"/>
-            <w:vMerge/>
-          </w:tcPr>
-          <w:p>
-            <w:pPr>
-              <w:pStyle w:val="Paragrafoelenco"/>
-              <w:ind w:left="0"/>
-              <w:jc w:val="both"/>
-              <w:rPr>
-                <w:b/>
-                <w:bCs/>
-                <w:sz w:val="18"/>
-                <w:szCs w:val="18"/>
-              </w:rPr>
-            </w:pPr>
-          </w:p>
-        </w:tc>
-        <w:tc>
-          <w:tcPr>
-            <w:tcW w:w="3610" w:type="dxa"/>
-            <w:vMerge/>
-            <w:shd w:val="clear" w:color="auto" w:fill="FBE4D5" w:themeFill="accent2" w:themeFillTint="33"/>
-          </w:tcPr>
-          <w:p>
-            <w:pPr>
-              <w:pStyle w:val="Paragrafoelenco"/>
-              <w:ind w:left="0"/>
-              <w:rPr>
-                <w:sz w:val="18"/>
-                <w:szCs w:val="18"/>
-              </w:rPr>
-            </w:pPr>
-          </w:p>
-        </w:tc>
-        <w:tc>
-          <w:tcPr>
-            <w:tcW w:w="3529" w:type="dxa"/>
-            <w:shd w:val="clear" w:color="auto" w:fill="FBE4D5" w:themeFill="accent2" w:themeFillTint="33"/>
-          </w:tcPr>
-          <w:p>
-            <w:pPr>
-              <w:pStyle w:val="Paragrafoelenco"/>
-              <w:ind w:left="0"/>
-              <w:jc w:val="both"/>
-              <w:rPr>
-                <w:sz w:val="18"/>
-                <w:szCs w:val="18"/>
-              </w:rPr>
-            </w:pPr>
-            <w:r>
-              <w:rPr>
-                <w:sz w:val="18"/>
-                <w:szCs w:val="18"/>
-              </w:rPr>
-              <w:t xml:space="preserve">Implementare il metodo </w:t>
-            </w:r>
-            <w:proofErr w:type="spellStart"/>
-            <w:r>
-              <w:rPr>
-                <w:sz w:val="18"/>
-                <w:szCs w:val="18"/>
-              </w:rPr>
-              <w:t>enableDisableFromFile</w:t>
-            </w:r>
-            <w:proofErr w:type="spellEnd"/>
-            <w:r>
-              <w:rPr>
-                <w:sz w:val="18"/>
-                <w:szCs w:val="18"/>
-              </w:rPr>
-              <w:t xml:space="preserve"> della classe </w:t>
-            </w:r>
-            <w:proofErr w:type="spellStart"/>
-            <w:r>
-              <w:rPr>
-                <w:sz w:val="18"/>
-                <w:szCs w:val="18"/>
-              </w:rPr>
-              <w:t>SingleRule</w:t>
-            </w:r>
-            <w:proofErr w:type="spellEnd"/>
-            <w:r>
-              <w:rPr>
-                <w:sz w:val="18"/>
-                <w:szCs w:val="18"/>
-              </w:rPr>
-              <w:t xml:space="preserve"> per cambiare lo stato della regola su file.</w:t>
-            </w:r>
-          </w:p>
-        </w:tc>
-        <w:tc>
-          <w:tcPr>
-            <w:tcW w:w="850" w:type="dxa"/>
-            <w:vMerge/>
-            <w:shd w:val="clear" w:color="auto" w:fill="FBE4D5" w:themeFill="accent2" w:themeFillTint="33"/>
-          </w:tcPr>
-          <w:p>
-            <w:pPr>
-              <w:pStyle w:val="Paragrafoelenco"/>
-              <w:ind w:left="0"/>
-              <w:jc w:val="both"/>
-              <w:rPr>
-                <w:b/>
-                <w:bCs/>
-                <w:sz w:val="18"/>
-                <w:szCs w:val="18"/>
-              </w:rPr>
-            </w:pPr>
-          </w:p>
-        </w:tc>
-        <w:tc>
-          <w:tcPr>
-            <w:tcW w:w="1328" w:type="dxa"/>
-            <w:shd w:val="clear" w:color="auto" w:fill="FBE4D5" w:themeFill="accent2" w:themeFillTint="33"/>
-          </w:tcPr>
-          <w:p>
-            <w:pPr>
-              <w:pStyle w:val="Paragrafoelenco"/>
-              <w:ind w:left="0"/>
-              <w:jc w:val="both"/>
-              <w:rPr>
-                <w:sz w:val="18"/>
-                <w:szCs w:val="18"/>
-              </w:rPr>
-            </w:pPr>
-          </w:p>
-        </w:tc>
-        <w:tc>
-          <w:tcPr>
-            <w:tcW w:w="936" w:type="dxa"/>
-            <w:shd w:val="clear" w:color="auto" w:fill="FBE4D5" w:themeFill="accent2" w:themeFillTint="33"/>
-          </w:tcPr>
-          <w:p>
-            <w:pPr>
-              <w:pStyle w:val="Paragrafoelenco"/>
-              <w:ind w:left="0"/>
-              <w:jc w:val="both"/>
-              <w:rPr>
-                <w:sz w:val="18"/>
-                <w:szCs w:val="18"/>
-              </w:rPr>
-            </w:pPr>
-            <w:r>
-              <w:rPr>
-                <w:sz w:val="18"/>
-                <w:szCs w:val="18"/>
-              </w:rPr>
-              <w:t>2,5</w:t>
-            </w:r>
-          </w:p>
-        </w:tc>
-      </w:tr>
-      <w:tr>
-        <w:tc>
-          <w:tcPr>
-            <w:tcW w:w="510" w:type="dxa"/>
-            <w:vMerge/>
-          </w:tcPr>
-          <w:p>
-            <w:pPr>
-              <w:pStyle w:val="Paragrafoelenco"/>
-              <w:ind w:left="0"/>
-              <w:jc w:val="both"/>
-              <w:rPr>
-                <w:b/>
-                <w:bCs/>
-                <w:sz w:val="18"/>
-                <w:szCs w:val="18"/>
-              </w:rPr>
-            </w:pPr>
-          </w:p>
-        </w:tc>
-        <w:tc>
-          <w:tcPr>
-            <w:tcW w:w="3610" w:type="dxa"/>
-            <w:vMerge/>
-            <w:shd w:val="clear" w:color="auto" w:fill="FBE4D5" w:themeFill="accent2" w:themeFillTint="33"/>
-          </w:tcPr>
-          <w:p>
-            <w:pPr>
-              <w:pStyle w:val="Paragrafoelenco"/>
-              <w:ind w:left="0"/>
-              <w:rPr>
-                <w:sz w:val="18"/>
-                <w:szCs w:val="18"/>
-              </w:rPr>
-            </w:pPr>
-          </w:p>
-        </w:tc>
-        <w:tc>
-          <w:tcPr>
-            <w:tcW w:w="3529" w:type="dxa"/>
-            <w:shd w:val="clear" w:color="auto" w:fill="FBE4D5" w:themeFill="accent2" w:themeFillTint="33"/>
-          </w:tcPr>
-          <w:p>
-            <w:pPr>
-              <w:pStyle w:val="Paragrafoelenco"/>
-              <w:ind w:left="0"/>
-              <w:jc w:val="both"/>
-              <w:rPr>
-                <w:sz w:val="18"/>
-                <w:szCs w:val="18"/>
-              </w:rPr>
-            </w:pPr>
-            <w:r>
-              <w:rPr>
-                <w:sz w:val="18"/>
-                <w:szCs w:val="18"/>
-              </w:rPr>
-              <w:t>Integrazione dei vari task</w:t>
-            </w:r>
-          </w:p>
-        </w:tc>
-        <w:tc>
-          <w:tcPr>
-            <w:tcW w:w="850" w:type="dxa"/>
-            <w:vMerge/>
-            <w:shd w:val="clear" w:color="auto" w:fill="FBE4D5" w:themeFill="accent2" w:themeFillTint="33"/>
-          </w:tcPr>
-          <w:p>
-            <w:pPr>
-              <w:pStyle w:val="Paragrafoelenco"/>
-              <w:ind w:left="0"/>
-              <w:jc w:val="both"/>
-              <w:rPr>
-                <w:b/>
-                <w:bCs/>
-                <w:sz w:val="18"/>
-                <w:szCs w:val="18"/>
-              </w:rPr>
-            </w:pPr>
-          </w:p>
-        </w:tc>
-        <w:tc>
-          <w:tcPr>
-            <w:tcW w:w="1328" w:type="dxa"/>
-            <w:shd w:val="clear" w:color="auto" w:fill="FBE4D5" w:themeFill="accent2" w:themeFillTint="33"/>
-          </w:tcPr>
-          <w:p>
-            <w:pPr>
-              <w:pStyle w:val="Paragrafoelenco"/>
-              <w:ind w:left="0"/>
-              <w:jc w:val="both"/>
-              <w:rPr>
-                <w:sz w:val="18"/>
-                <w:szCs w:val="18"/>
-              </w:rPr>
-            </w:pPr>
-          </w:p>
-        </w:tc>
-        <w:tc>
-          <w:tcPr>
-            <w:tcW w:w="936" w:type="dxa"/>
-            <w:shd w:val="clear" w:color="auto" w:fill="FBE4D5" w:themeFill="accent2" w:themeFillTint="33"/>
-          </w:tcPr>
-          <w:p>
-            <w:pPr>
-              <w:pStyle w:val="Paragrafoelenco"/>
-              <w:ind w:left="0"/>
-              <w:jc w:val="both"/>
-              <w:rPr>
-                <w:sz w:val="18"/>
-                <w:szCs w:val="18"/>
-              </w:rPr>
-            </w:pPr>
-            <w:r>
-              <w:rPr>
-                <w:sz w:val="18"/>
-                <w:szCs w:val="18"/>
-              </w:rPr>
-              <w:t>1</w:t>
+              <w:t>3</w:t>
             </w:r>
           </w:p>
         </w:tc>
@@ -15285,7 +14835,21 @@
                 <w:sz w:val="18"/>
                 <w:szCs w:val="18"/>
               </w:rPr>
-              <w:t xml:space="preserve"> per decidere se ripetere la regola più un componente grafico per scegliere dopo quanto ripeterla.</w:t>
+              <w:t xml:space="preserve"> per decidere se ripetere la regola</w:t>
+            </w:r>
+            <w:r>
+              <w:rPr>
+                <w:sz w:val="18"/>
+                <w:szCs w:val="18"/>
+              </w:rPr>
+              <w:t>,</w:t>
+            </w:r>
+            <w:r>
+              <w:rPr>
+                <w:sz w:val="18"/>
+                <w:szCs w:val="18"/>
+              </w:rPr>
+              <w:t xml:space="preserve"> più un componente grafico per scegliere dopo quanto ripeterla.</w:t>
             </w:r>
           </w:p>
         </w:tc>
@@ -15324,6 +14888,13 @@
                 <w:szCs w:val="18"/>
               </w:rPr>
             </w:pPr>
+            <w:r>
+              <w:rPr>
+                <w:sz w:val="18"/>
+                <w:szCs w:val="18"/>
+              </w:rPr>
+              <w:t>Elena</w:t>
+            </w:r>
           </w:p>
         </w:tc>
         <w:tc>
@@ -15495,6 +15066,13 @@
                 <w:szCs w:val="18"/>
               </w:rPr>
             </w:pPr>
+            <w:r>
+              <w:rPr>
+                <w:sz w:val="18"/>
+                <w:szCs w:val="18"/>
+              </w:rPr>
+              <w:t>Elena</w:t>
+            </w:r>
           </w:p>
         </w:tc>
         <w:tc>
@@ -15618,6 +15196,13 @@
                 <w:szCs w:val="18"/>
               </w:rPr>
             </w:pPr>
+            <w:r>
+              <w:rPr>
+                <w:sz w:val="18"/>
+                <w:szCs w:val="18"/>
+              </w:rPr>
+              <w:t>Elena</w:t>
+            </w:r>
           </w:p>
         </w:tc>
         <w:tc>
@@ -15741,6 +15326,13 @@
                 <w:szCs w:val="18"/>
               </w:rPr>
             </w:pPr>
+            <w:r>
+              <w:rPr>
+                <w:sz w:val="18"/>
+                <w:szCs w:val="18"/>
+              </w:rPr>
+              <w:t>Elena</w:t>
+            </w:r>
           </w:p>
         </w:tc>
         <w:tc>
@@ -16276,6 +15868,7 @@
         <w:tc>
           <w:tcPr>
             <w:tcW w:w="850" w:type="dxa"/>
+            <w:vMerge w:val="restart"/>
             <w:shd w:val="clear" w:color="auto" w:fill="E2EFD9" w:themeFill="accent6" w:themeFillTint="33"/>
           </w:tcPr>
           <w:p>
@@ -16305,6 +15898,13 @@
                 <w:szCs w:val="18"/>
               </w:rPr>
             </w:pPr>
+            <w:r>
+              <w:rPr>
+                <w:sz w:val="18"/>
+                <w:szCs w:val="18"/>
+              </w:rPr>
+              <w:t>Viktor</w:t>
+            </w:r>
           </w:p>
         </w:tc>
         <w:tc>
@@ -16400,6 +16000,7 @@
         <w:tc>
           <w:tcPr>
             <w:tcW w:w="850" w:type="dxa"/>
+            <w:vMerge/>
             <w:shd w:val="clear" w:color="auto" w:fill="E2EFD9" w:themeFill="accent6" w:themeFillTint="33"/>
           </w:tcPr>
           <w:p>
@@ -16429,6 +16030,13 @@
                 <w:szCs w:val="18"/>
               </w:rPr>
             </w:pPr>
+            <w:r>
+              <w:rPr>
+                <w:sz w:val="18"/>
+                <w:szCs w:val="18"/>
+              </w:rPr>
+              <w:t>Viktor</w:t>
+            </w:r>
           </w:p>
         </w:tc>
         <w:tc>
@@ -16556,6 +16164,7 @@
         <w:tc>
           <w:tcPr>
             <w:tcW w:w="850" w:type="dxa"/>
+            <w:vMerge/>
             <w:shd w:val="clear" w:color="auto" w:fill="E2EFD9" w:themeFill="accent6" w:themeFillTint="33"/>
           </w:tcPr>
           <w:p>
@@ -16585,6 +16194,13 @@
                 <w:szCs w:val="18"/>
               </w:rPr>
             </w:pPr>
+            <w:r>
+              <w:rPr>
+                <w:sz w:val="18"/>
+                <w:szCs w:val="18"/>
+              </w:rPr>
+              <w:t>Viktor</w:t>
+            </w:r>
           </w:p>
         </w:tc>
         <w:tc>
@@ -16696,6 +16312,7 @@
         <w:tc>
           <w:tcPr>
             <w:tcW w:w="850" w:type="dxa"/>
+            <w:vMerge/>
             <w:shd w:val="clear" w:color="auto" w:fill="E2EFD9" w:themeFill="accent6" w:themeFillTint="33"/>
           </w:tcPr>
           <w:p>
@@ -16725,6 +16342,13 @@
                 <w:szCs w:val="18"/>
               </w:rPr>
             </w:pPr>
+            <w:r>
+              <w:rPr>
+                <w:sz w:val="18"/>
+                <w:szCs w:val="18"/>
+              </w:rPr>
+              <w:t>Viktor</w:t>
+            </w:r>
           </w:p>
         </w:tc>
         <w:tc>
@@ -16779,6 +16403,7 @@
         <w:tc>
           <w:tcPr>
             <w:tcW w:w="3610" w:type="dxa"/>
+            <w:vMerge/>
             <w:shd w:val="clear" w:color="auto" w:fill="E2EFD9" w:themeFill="accent6" w:themeFillTint="33"/>
           </w:tcPr>
           <w:p>
@@ -16819,6 +16444,7 @@
         <w:tc>
           <w:tcPr>
             <w:tcW w:w="850" w:type="dxa"/>
+            <w:vMerge/>
             <w:shd w:val="clear" w:color="auto" w:fill="E2EFD9" w:themeFill="accent6" w:themeFillTint="33"/>
           </w:tcPr>
           <w:p>
@@ -16848,6 +16474,13 @@
                 <w:szCs w:val="18"/>
               </w:rPr>
             </w:pPr>
+            <w:r>
+              <w:rPr>
+                <w:sz w:val="18"/>
+                <w:szCs w:val="18"/>
+              </w:rPr>
+              <w:t>Viktor</w:t>
+            </w:r>
           </w:p>
         </w:tc>
         <w:tc>
@@ -16902,6 +16535,7 @@
         <w:tc>
           <w:tcPr>
             <w:tcW w:w="3610" w:type="dxa"/>
+            <w:vMerge/>
             <w:shd w:val="clear" w:color="auto" w:fill="E2EFD9" w:themeFill="accent6" w:themeFillTint="33"/>
           </w:tcPr>
           <w:p>
@@ -16942,6 +16576,7 @@
         <w:tc>
           <w:tcPr>
             <w:tcW w:w="850" w:type="dxa"/>
+            <w:vMerge/>
             <w:shd w:val="clear" w:color="auto" w:fill="E2EFD9" w:themeFill="accent6" w:themeFillTint="33"/>
           </w:tcPr>
           <w:p>
@@ -17002,6 +16637,755 @@
               </w:rPr>
               <w:t>1</w:t>
             </w:r>
+          </w:p>
+        </w:tc>
+      </w:tr>
+      <w:tr>
+        <w:trPr>
+          <w:trHeight w:val="54"/>
+        </w:trPr>
+        <w:tc>
+          <w:tcPr>
+            <w:tcW w:w="510" w:type="dxa"/>
+            <w:vMerge w:val="restart"/>
+            <w:shd w:val="clear" w:color="auto" w:fill="BDD6EE" w:themeFill="accent5" w:themeFillTint="66"/>
+          </w:tcPr>
+          <w:p>
+            <w:pPr>
+              <w:pStyle w:val="Paragrafoelenco"/>
+              <w:ind w:left="0"/>
+              <w:jc w:val="both"/>
+              <w:rPr>
+                <w:b/>
+                <w:bCs/>
+                <w:sz w:val="18"/>
+                <w:szCs w:val="18"/>
+              </w:rPr>
+            </w:pPr>
+            <w:r>
+              <w:rPr>
+                <w:b/>
+                <w:bCs/>
+                <w:sz w:val="18"/>
+                <w:szCs w:val="18"/>
+              </w:rPr>
+              <w:t>011</w:t>
+            </w:r>
+          </w:p>
+        </w:tc>
+        <w:tc>
+          <w:tcPr>
+            <w:tcW w:w="3610" w:type="dxa"/>
+            <w:shd w:val="clear" w:color="auto" w:fill="BDD6EE" w:themeFill="accent5" w:themeFillTint="66"/>
+          </w:tcPr>
+          <w:p>
+            <w:pPr>
+              <w:rPr>
+                <w:sz w:val="18"/>
+                <w:szCs w:val="18"/>
+              </w:rPr>
+            </w:pPr>
+            <w:r>
+              <w:rPr>
+                <w:b/>
+                <w:bCs/>
+                <w:sz w:val="18"/>
+                <w:szCs w:val="18"/>
+              </w:rPr>
+              <w:t>Come</w:t>
+            </w:r>
+            <w:r>
+              <w:rPr>
+                <w:sz w:val="18"/>
+                <w:szCs w:val="18"/>
+              </w:rPr>
+              <w:t xml:space="preserve"> utente</w:t>
+            </w:r>
+            <w:r>
+              <w:rPr>
+                <w:sz w:val="18"/>
+                <w:szCs w:val="18"/>
+              </w:rPr>
+              <w:t xml:space="preserve">, </w:t>
+            </w:r>
+          </w:p>
+          <w:p>
+            <w:pPr>
+              <w:rPr>
+                <w:sz w:val="18"/>
+                <w:szCs w:val="18"/>
+              </w:rPr>
+            </w:pPr>
+            <w:r>
+              <w:rPr>
+                <w:b/>
+                <w:bCs/>
+                <w:sz w:val="18"/>
+                <w:szCs w:val="18"/>
+              </w:rPr>
+              <w:t>v</w:t>
+            </w:r>
+            <w:r>
+              <w:rPr>
+                <w:b/>
+                <w:bCs/>
+                <w:sz w:val="18"/>
+                <w:szCs w:val="18"/>
+              </w:rPr>
+              <w:t>oglio</w:t>
+            </w:r>
+            <w:r>
+              <w:rPr>
+                <w:b/>
+                <w:bCs/>
+                <w:sz w:val="18"/>
+                <w:szCs w:val="18"/>
+              </w:rPr>
+              <w:t xml:space="preserve"> </w:t>
+            </w:r>
+            <w:r>
+              <w:rPr>
+                <w:sz w:val="18"/>
+                <w:szCs w:val="18"/>
+              </w:rPr>
+              <w:t>poter eliminare un file da una directory quando la regola viene attivata,</w:t>
+            </w:r>
+          </w:p>
+          <w:p>
+            <w:pPr>
+              <w:rPr>
+                <w:b/>
+                <w:bCs/>
+                <w:sz w:val="18"/>
+                <w:szCs w:val="18"/>
+              </w:rPr>
+            </w:pPr>
+            <w:r>
+              <w:rPr>
+                <w:b/>
+                <w:bCs/>
+                <w:sz w:val="18"/>
+                <w:szCs w:val="18"/>
+              </w:rPr>
+              <w:t>c</w:t>
+            </w:r>
+            <w:r>
+              <w:rPr>
+                <w:b/>
+                <w:bCs/>
+                <w:sz w:val="18"/>
+                <w:szCs w:val="18"/>
+              </w:rPr>
+              <w:t xml:space="preserve">osì </w:t>
+            </w:r>
+            <w:r>
+              <w:rPr>
+                <w:b/>
+                <w:bCs/>
+                <w:sz w:val="18"/>
+                <w:szCs w:val="18"/>
+              </w:rPr>
+              <w:t>che</w:t>
+            </w:r>
+            <w:r>
+              <w:rPr>
+                <w:sz w:val="18"/>
+                <w:szCs w:val="18"/>
+              </w:rPr>
+              <w:t xml:space="preserve"> </w:t>
+            </w:r>
+            <w:r>
+              <w:rPr>
+                <w:sz w:val="18"/>
+                <w:szCs w:val="18"/>
+              </w:rPr>
+              <w:t>posso mantenere l’efficienza del mio spazio di archiviazione.</w:t>
+            </w:r>
+          </w:p>
+        </w:tc>
+        <w:tc>
+          <w:tcPr>
+            <w:tcW w:w="3529" w:type="dxa"/>
+            <w:shd w:val="clear" w:color="auto" w:fill="BDD6EE" w:themeFill="accent5" w:themeFillTint="66"/>
+          </w:tcPr>
+          <w:p>
+            <w:pPr>
+              <w:pStyle w:val="Paragrafoelenco"/>
+              <w:ind w:left="0"/>
+              <w:jc w:val="both"/>
+              <w:rPr>
+                <w:sz w:val="18"/>
+                <w:szCs w:val="18"/>
+              </w:rPr>
+            </w:pPr>
+          </w:p>
+        </w:tc>
+        <w:tc>
+          <w:tcPr>
+            <w:tcW w:w="850" w:type="dxa"/>
+            <w:shd w:val="clear" w:color="auto" w:fill="BDD6EE" w:themeFill="accent5" w:themeFillTint="66"/>
+          </w:tcPr>
+          <w:p>
+            <w:pPr>
+              <w:pStyle w:val="Paragrafoelenco"/>
+              <w:ind w:left="0"/>
+              <w:jc w:val="both"/>
+              <w:rPr>
+                <w:sz w:val="18"/>
+                <w:szCs w:val="18"/>
+              </w:rPr>
+            </w:pPr>
+            <w:r>
+              <w:rPr>
+                <w:sz w:val="18"/>
+                <w:szCs w:val="18"/>
+              </w:rPr>
+              <w:t>3</w:t>
+            </w:r>
+          </w:p>
+        </w:tc>
+        <w:tc>
+          <w:tcPr>
+            <w:tcW w:w="1328" w:type="dxa"/>
+            <w:shd w:val="clear" w:color="auto" w:fill="BDD6EE" w:themeFill="accent5" w:themeFillTint="66"/>
+          </w:tcPr>
+          <w:p>
+            <w:pPr>
+              <w:pStyle w:val="Paragrafoelenco"/>
+              <w:ind w:left="0"/>
+              <w:jc w:val="both"/>
+              <w:rPr>
+                <w:sz w:val="18"/>
+                <w:szCs w:val="18"/>
+              </w:rPr>
+            </w:pPr>
+          </w:p>
+        </w:tc>
+        <w:tc>
+          <w:tcPr>
+            <w:tcW w:w="936" w:type="dxa"/>
+            <w:shd w:val="clear" w:color="auto" w:fill="BDD6EE" w:themeFill="accent5" w:themeFillTint="66"/>
+          </w:tcPr>
+          <w:p>
+            <w:pPr>
+              <w:pStyle w:val="Paragrafoelenco"/>
+              <w:ind w:left="0"/>
+              <w:jc w:val="both"/>
+              <w:rPr>
+                <w:sz w:val="18"/>
+                <w:szCs w:val="18"/>
+              </w:rPr>
+            </w:pPr>
+          </w:p>
+        </w:tc>
+      </w:tr>
+      <w:tr>
+        <w:trPr>
+          <w:trHeight w:val="54"/>
+        </w:trPr>
+        <w:tc>
+          <w:tcPr>
+            <w:tcW w:w="510" w:type="dxa"/>
+            <w:vMerge/>
+            <w:shd w:val="clear" w:color="auto" w:fill="DEEAF6" w:themeFill="accent5" w:themeFillTint="33"/>
+          </w:tcPr>
+          <w:p>
+            <w:pPr>
+              <w:pStyle w:val="Paragrafoelenco"/>
+              <w:ind w:left="0"/>
+              <w:jc w:val="both"/>
+              <w:rPr>
+                <w:b/>
+                <w:bCs/>
+                <w:sz w:val="18"/>
+                <w:szCs w:val="18"/>
+              </w:rPr>
+            </w:pPr>
+          </w:p>
+        </w:tc>
+        <w:tc>
+          <w:tcPr>
+            <w:tcW w:w="3610" w:type="dxa"/>
+            <w:vMerge w:val="restart"/>
+            <w:shd w:val="clear" w:color="auto" w:fill="DEEAF6" w:themeFill="accent5" w:themeFillTint="33"/>
+          </w:tcPr>
+          <w:p>
+            <w:pPr>
+              <w:rPr>
+                <w:b/>
+                <w:bCs/>
+                <w:sz w:val="18"/>
+                <w:szCs w:val="18"/>
+              </w:rPr>
+            </w:pPr>
+            <w:r>
+              <w:rPr>
+                <w:b/>
+                <w:bCs/>
+                <w:sz w:val="18"/>
+                <w:szCs w:val="18"/>
+              </w:rPr>
+              <w:t xml:space="preserve">• </w:t>
+            </w:r>
+            <w:r>
+              <w:rPr>
+                <w:b/>
+                <w:bCs/>
+                <w:sz w:val="18"/>
+                <w:szCs w:val="18"/>
+              </w:rPr>
+              <w:t>Quando</w:t>
+            </w:r>
+            <w:r>
+              <w:rPr>
+                <w:b/>
+                <w:bCs/>
+                <w:sz w:val="18"/>
+                <w:szCs w:val="18"/>
+              </w:rPr>
+              <w:t xml:space="preserve"> </w:t>
+            </w:r>
+            <w:r>
+              <w:rPr>
+                <w:sz w:val="18"/>
+                <w:szCs w:val="18"/>
+              </w:rPr>
+              <w:t>scelgo</w:t>
+            </w:r>
+            <w:r>
+              <w:rPr>
+                <w:b/>
+                <w:bCs/>
+                <w:sz w:val="18"/>
+                <w:szCs w:val="18"/>
+              </w:rPr>
+              <w:t xml:space="preserve"> </w:t>
+            </w:r>
+            <w:r>
+              <w:rPr>
+                <w:sz w:val="18"/>
+                <w:szCs w:val="18"/>
+              </w:rPr>
+              <w:t xml:space="preserve">il file da eliminare in una specifica directory, </w:t>
+            </w:r>
+            <w:r>
+              <w:rPr>
+                <w:b/>
+                <w:bCs/>
+                <w:sz w:val="18"/>
+                <w:szCs w:val="18"/>
+              </w:rPr>
+              <w:t>voglio</w:t>
+            </w:r>
+            <w:r>
+              <w:rPr>
+                <w:sz w:val="18"/>
+                <w:szCs w:val="18"/>
+              </w:rPr>
+              <w:t xml:space="preserve"> che il file non sia più presente in quella directory una volta che il trigger è verificato.</w:t>
+            </w:r>
+          </w:p>
+        </w:tc>
+        <w:tc>
+          <w:tcPr>
+            <w:tcW w:w="3529" w:type="dxa"/>
+            <w:shd w:val="clear" w:color="auto" w:fill="DEEAF6" w:themeFill="accent5" w:themeFillTint="33"/>
+          </w:tcPr>
+          <w:p>
+            <w:pPr>
+              <w:pStyle w:val="Paragrafoelenco"/>
+              <w:ind w:left="0"/>
+              <w:jc w:val="both"/>
+              <w:rPr>
+                <w:sz w:val="18"/>
+                <w:szCs w:val="18"/>
+              </w:rPr>
+            </w:pPr>
+          </w:p>
+        </w:tc>
+        <w:tc>
+          <w:tcPr>
+            <w:tcW w:w="850" w:type="dxa"/>
+            <w:vMerge w:val="restart"/>
+            <w:shd w:val="clear" w:color="auto" w:fill="DEEAF6" w:themeFill="accent5" w:themeFillTint="33"/>
+          </w:tcPr>
+          <w:p>
+            <w:pPr>
+              <w:pStyle w:val="Paragrafoelenco"/>
+              <w:ind w:left="0"/>
+              <w:jc w:val="both"/>
+              <w:rPr>
+                <w:sz w:val="18"/>
+                <w:szCs w:val="18"/>
+              </w:rPr>
+            </w:pPr>
+          </w:p>
+        </w:tc>
+        <w:tc>
+          <w:tcPr>
+            <w:tcW w:w="1328" w:type="dxa"/>
+            <w:shd w:val="clear" w:color="auto" w:fill="DEEAF6" w:themeFill="accent5" w:themeFillTint="33"/>
+          </w:tcPr>
+          <w:p>
+            <w:pPr>
+              <w:pStyle w:val="Paragrafoelenco"/>
+              <w:ind w:left="0"/>
+              <w:jc w:val="both"/>
+              <w:rPr>
+                <w:sz w:val="18"/>
+                <w:szCs w:val="18"/>
+              </w:rPr>
+            </w:pPr>
+          </w:p>
+        </w:tc>
+        <w:tc>
+          <w:tcPr>
+            <w:tcW w:w="936" w:type="dxa"/>
+            <w:shd w:val="clear" w:color="auto" w:fill="DEEAF6" w:themeFill="accent5" w:themeFillTint="33"/>
+          </w:tcPr>
+          <w:p>
+            <w:pPr>
+              <w:pStyle w:val="Paragrafoelenco"/>
+              <w:ind w:left="0"/>
+              <w:jc w:val="both"/>
+              <w:rPr>
+                <w:sz w:val="18"/>
+                <w:szCs w:val="18"/>
+              </w:rPr>
+            </w:pPr>
+          </w:p>
+        </w:tc>
+      </w:tr>
+      <w:tr>
+        <w:trPr>
+          <w:trHeight w:val="54"/>
+        </w:trPr>
+        <w:tc>
+          <w:tcPr>
+            <w:tcW w:w="510" w:type="dxa"/>
+            <w:vMerge/>
+            <w:shd w:val="clear" w:color="auto" w:fill="DEEAF6" w:themeFill="accent5" w:themeFillTint="33"/>
+          </w:tcPr>
+          <w:p>
+            <w:pPr>
+              <w:pStyle w:val="Paragrafoelenco"/>
+              <w:ind w:left="0"/>
+              <w:jc w:val="both"/>
+              <w:rPr>
+                <w:b/>
+                <w:bCs/>
+                <w:sz w:val="18"/>
+                <w:szCs w:val="18"/>
+              </w:rPr>
+            </w:pPr>
+          </w:p>
+        </w:tc>
+        <w:tc>
+          <w:tcPr>
+            <w:tcW w:w="3610" w:type="dxa"/>
+            <w:vMerge/>
+            <w:shd w:val="clear" w:color="auto" w:fill="DEEAF6" w:themeFill="accent5" w:themeFillTint="33"/>
+          </w:tcPr>
+          <w:p>
+            <w:pPr>
+              <w:rPr>
+                <w:b/>
+                <w:bCs/>
+                <w:sz w:val="18"/>
+                <w:szCs w:val="18"/>
+              </w:rPr>
+            </w:pPr>
+          </w:p>
+        </w:tc>
+        <w:tc>
+          <w:tcPr>
+            <w:tcW w:w="3529" w:type="dxa"/>
+            <w:shd w:val="clear" w:color="auto" w:fill="DEEAF6" w:themeFill="accent5" w:themeFillTint="33"/>
+          </w:tcPr>
+          <w:p>
+            <w:pPr>
+              <w:pStyle w:val="Paragrafoelenco"/>
+              <w:ind w:left="0"/>
+              <w:jc w:val="both"/>
+              <w:rPr>
+                <w:sz w:val="18"/>
+                <w:szCs w:val="18"/>
+              </w:rPr>
+            </w:pPr>
+          </w:p>
+        </w:tc>
+        <w:tc>
+          <w:tcPr>
+            <w:tcW w:w="850" w:type="dxa"/>
+            <w:vMerge/>
+            <w:shd w:val="clear" w:color="auto" w:fill="DEEAF6" w:themeFill="accent5" w:themeFillTint="33"/>
+          </w:tcPr>
+          <w:p>
+            <w:pPr>
+              <w:pStyle w:val="Paragrafoelenco"/>
+              <w:ind w:left="0"/>
+              <w:jc w:val="both"/>
+              <w:rPr>
+                <w:sz w:val="18"/>
+                <w:szCs w:val="18"/>
+              </w:rPr>
+            </w:pPr>
+          </w:p>
+        </w:tc>
+        <w:tc>
+          <w:tcPr>
+            <w:tcW w:w="1328" w:type="dxa"/>
+            <w:shd w:val="clear" w:color="auto" w:fill="DEEAF6" w:themeFill="accent5" w:themeFillTint="33"/>
+          </w:tcPr>
+          <w:p>
+            <w:pPr>
+              <w:pStyle w:val="Paragrafoelenco"/>
+              <w:ind w:left="0"/>
+              <w:jc w:val="both"/>
+              <w:rPr>
+                <w:sz w:val="18"/>
+                <w:szCs w:val="18"/>
+              </w:rPr>
+            </w:pPr>
+          </w:p>
+        </w:tc>
+        <w:tc>
+          <w:tcPr>
+            <w:tcW w:w="936" w:type="dxa"/>
+            <w:shd w:val="clear" w:color="auto" w:fill="DEEAF6" w:themeFill="accent5" w:themeFillTint="33"/>
+          </w:tcPr>
+          <w:p>
+            <w:pPr>
+              <w:pStyle w:val="Paragrafoelenco"/>
+              <w:ind w:left="0"/>
+              <w:jc w:val="both"/>
+              <w:rPr>
+                <w:sz w:val="18"/>
+                <w:szCs w:val="18"/>
+              </w:rPr>
+            </w:pPr>
+          </w:p>
+        </w:tc>
+      </w:tr>
+      <w:tr>
+        <w:trPr>
+          <w:trHeight w:val="54"/>
+        </w:trPr>
+        <w:tc>
+          <w:tcPr>
+            <w:tcW w:w="510" w:type="dxa"/>
+            <w:vMerge/>
+            <w:shd w:val="clear" w:color="auto" w:fill="DEEAF6" w:themeFill="accent5" w:themeFillTint="33"/>
+          </w:tcPr>
+          <w:p>
+            <w:pPr>
+              <w:pStyle w:val="Paragrafoelenco"/>
+              <w:ind w:left="0"/>
+              <w:jc w:val="both"/>
+              <w:rPr>
+                <w:b/>
+                <w:bCs/>
+                <w:sz w:val="18"/>
+                <w:szCs w:val="18"/>
+              </w:rPr>
+            </w:pPr>
+          </w:p>
+        </w:tc>
+        <w:tc>
+          <w:tcPr>
+            <w:tcW w:w="3610" w:type="dxa"/>
+            <w:vMerge/>
+            <w:shd w:val="clear" w:color="auto" w:fill="DEEAF6" w:themeFill="accent5" w:themeFillTint="33"/>
+          </w:tcPr>
+          <w:p>
+            <w:pPr>
+              <w:rPr>
+                <w:b/>
+                <w:bCs/>
+                <w:sz w:val="18"/>
+                <w:szCs w:val="18"/>
+              </w:rPr>
+            </w:pPr>
+          </w:p>
+        </w:tc>
+        <w:tc>
+          <w:tcPr>
+            <w:tcW w:w="3529" w:type="dxa"/>
+            <w:shd w:val="clear" w:color="auto" w:fill="DEEAF6" w:themeFill="accent5" w:themeFillTint="33"/>
+          </w:tcPr>
+          <w:p>
+            <w:pPr>
+              <w:pStyle w:val="Paragrafoelenco"/>
+              <w:ind w:left="0"/>
+              <w:jc w:val="both"/>
+              <w:rPr>
+                <w:sz w:val="18"/>
+                <w:szCs w:val="18"/>
+              </w:rPr>
+            </w:pPr>
+          </w:p>
+        </w:tc>
+        <w:tc>
+          <w:tcPr>
+            <w:tcW w:w="850" w:type="dxa"/>
+            <w:vMerge/>
+            <w:shd w:val="clear" w:color="auto" w:fill="DEEAF6" w:themeFill="accent5" w:themeFillTint="33"/>
+          </w:tcPr>
+          <w:p>
+            <w:pPr>
+              <w:pStyle w:val="Paragrafoelenco"/>
+              <w:ind w:left="0"/>
+              <w:jc w:val="both"/>
+              <w:rPr>
+                <w:sz w:val="18"/>
+                <w:szCs w:val="18"/>
+              </w:rPr>
+            </w:pPr>
+          </w:p>
+        </w:tc>
+        <w:tc>
+          <w:tcPr>
+            <w:tcW w:w="1328" w:type="dxa"/>
+            <w:shd w:val="clear" w:color="auto" w:fill="DEEAF6" w:themeFill="accent5" w:themeFillTint="33"/>
+          </w:tcPr>
+          <w:p>
+            <w:pPr>
+              <w:pStyle w:val="Paragrafoelenco"/>
+              <w:ind w:left="0"/>
+              <w:jc w:val="both"/>
+              <w:rPr>
+                <w:sz w:val="18"/>
+                <w:szCs w:val="18"/>
+              </w:rPr>
+            </w:pPr>
+          </w:p>
+        </w:tc>
+        <w:tc>
+          <w:tcPr>
+            <w:tcW w:w="936" w:type="dxa"/>
+            <w:shd w:val="clear" w:color="auto" w:fill="DEEAF6" w:themeFill="accent5" w:themeFillTint="33"/>
+          </w:tcPr>
+          <w:p>
+            <w:pPr>
+              <w:pStyle w:val="Paragrafoelenco"/>
+              <w:ind w:left="0"/>
+              <w:jc w:val="both"/>
+              <w:rPr>
+                <w:sz w:val="18"/>
+                <w:szCs w:val="18"/>
+              </w:rPr>
+            </w:pPr>
+          </w:p>
+        </w:tc>
+      </w:tr>
+      <w:tr>
+        <w:trPr>
+          <w:trHeight w:val="54"/>
+        </w:trPr>
+        <w:tc>
+          <w:tcPr>
+            <w:tcW w:w="510" w:type="dxa"/>
+            <w:vMerge/>
+            <w:shd w:val="clear" w:color="auto" w:fill="DEEAF6" w:themeFill="accent5" w:themeFillTint="33"/>
+          </w:tcPr>
+          <w:p>
+            <w:pPr>
+              <w:pStyle w:val="Paragrafoelenco"/>
+              <w:ind w:left="0"/>
+              <w:jc w:val="both"/>
+              <w:rPr>
+                <w:b/>
+                <w:bCs/>
+                <w:sz w:val="18"/>
+                <w:szCs w:val="18"/>
+              </w:rPr>
+            </w:pPr>
+          </w:p>
+        </w:tc>
+        <w:tc>
+          <w:tcPr>
+            <w:tcW w:w="3610" w:type="dxa"/>
+            <w:vMerge/>
+            <w:shd w:val="clear" w:color="auto" w:fill="DEEAF6" w:themeFill="accent5" w:themeFillTint="33"/>
+          </w:tcPr>
+          <w:p>
+            <w:pPr>
+              <w:rPr>
+                <w:b/>
+                <w:bCs/>
+                <w:sz w:val="18"/>
+                <w:szCs w:val="18"/>
+              </w:rPr>
+            </w:pPr>
+          </w:p>
+        </w:tc>
+        <w:tc>
+          <w:tcPr>
+            <w:tcW w:w="3529" w:type="dxa"/>
+            <w:shd w:val="clear" w:color="auto" w:fill="DEEAF6" w:themeFill="accent5" w:themeFillTint="33"/>
+          </w:tcPr>
+          <w:p>
+            <w:pPr>
+              <w:pStyle w:val="Paragrafoelenco"/>
+              <w:ind w:left="0"/>
+              <w:jc w:val="both"/>
+              <w:rPr>
+                <w:sz w:val="18"/>
+                <w:szCs w:val="18"/>
+              </w:rPr>
+            </w:pPr>
+          </w:p>
+        </w:tc>
+        <w:tc>
+          <w:tcPr>
+            <w:tcW w:w="850" w:type="dxa"/>
+            <w:vMerge/>
+            <w:shd w:val="clear" w:color="auto" w:fill="DEEAF6" w:themeFill="accent5" w:themeFillTint="33"/>
+          </w:tcPr>
+          <w:p>
+            <w:pPr>
+              <w:pStyle w:val="Paragrafoelenco"/>
+              <w:ind w:left="0"/>
+              <w:jc w:val="both"/>
+              <w:rPr>
+                <w:sz w:val="18"/>
+                <w:szCs w:val="18"/>
+              </w:rPr>
+            </w:pPr>
+          </w:p>
+        </w:tc>
+        <w:tc>
+          <w:tcPr>
+            <w:tcW w:w="1328" w:type="dxa"/>
+            <w:shd w:val="clear" w:color="auto" w:fill="DEEAF6" w:themeFill="accent5" w:themeFillTint="33"/>
+          </w:tcPr>
+          <w:p>
+            <w:pPr>
+              <w:pStyle w:val="Paragrafoelenco"/>
+              <w:ind w:left="0"/>
+              <w:jc w:val="both"/>
+              <w:rPr>
+                <w:sz w:val="18"/>
+                <w:szCs w:val="18"/>
+              </w:rPr>
+            </w:pPr>
+          </w:p>
+        </w:tc>
+        <w:tc>
+          <w:tcPr>
+            <w:tcW w:w="936" w:type="dxa"/>
+            <w:shd w:val="clear" w:color="auto" w:fill="DEEAF6" w:themeFill="accent5" w:themeFillTint="33"/>
+          </w:tcPr>
+          <w:p>
+            <w:pPr>
+              <w:pStyle w:val="Paragrafoelenco"/>
+              <w:ind w:left="0"/>
+              <w:jc w:val="both"/>
+              <w:rPr>
+                <w:sz w:val="18"/>
+                <w:szCs w:val="18"/>
+              </w:rPr>
+            </w:pPr>
           </w:p>
         </w:tc>
       </w:tr>
@@ -17012,7 +17396,7 @@
         <w:tc>
           <w:tcPr>
             <w:tcW w:w="510" w:type="dxa"/>
-            <w:shd w:val="clear" w:color="auto" w:fill="BDD6EE" w:themeFill="accent5" w:themeFillTint="66"/>
+            <w:shd w:val="clear" w:color="auto" w:fill="ACB9CA" w:themeFill="text2" w:themeFillTint="66"/>
           </w:tcPr>
           <w:p>
             <w:pPr>
@@ -17040,7 +17424,7 @@
         <w:tc>
           <w:tcPr>
             <w:tcW w:w="3610" w:type="dxa"/>
-            <w:shd w:val="clear" w:color="auto" w:fill="BDD6EE" w:themeFill="accent5" w:themeFillTint="66"/>
+            <w:shd w:val="clear" w:color="auto" w:fill="ACB9CA" w:themeFill="text2" w:themeFillTint="66"/>
           </w:tcPr>
           <w:p>
             <w:pPr>
@@ -17115,7 +17499,7 @@
         <w:tc>
           <w:tcPr>
             <w:tcW w:w="3529" w:type="dxa"/>
-            <w:shd w:val="clear" w:color="auto" w:fill="BDD6EE" w:themeFill="accent5" w:themeFillTint="66"/>
+            <w:shd w:val="clear" w:color="auto" w:fill="ACB9CA" w:themeFill="text2" w:themeFillTint="66"/>
           </w:tcPr>
           <w:p>
             <w:pPr>
@@ -17139,7 +17523,7 @@
         <w:tc>
           <w:tcPr>
             <w:tcW w:w="850" w:type="dxa"/>
-            <w:shd w:val="clear" w:color="auto" w:fill="BDD6EE" w:themeFill="accent5" w:themeFillTint="66"/>
+            <w:shd w:val="clear" w:color="auto" w:fill="ACB9CA" w:themeFill="text2" w:themeFillTint="66"/>
           </w:tcPr>
           <w:p>
             <w:pPr>
@@ -17163,23 +17547,30 @@
         <w:tc>
           <w:tcPr>
             <w:tcW w:w="1328" w:type="dxa"/>
-            <w:shd w:val="clear" w:color="auto" w:fill="BDD6EE" w:themeFill="accent5" w:themeFillTint="66"/>
-          </w:tcPr>
-          <w:p>
-            <w:pPr>
-              <w:pStyle w:val="Paragrafoelenco"/>
-              <w:ind w:left="0"/>
-              <w:rPr>
-                <w:sz w:val="18"/>
-                <w:szCs w:val="18"/>
-              </w:rPr>
-            </w:pPr>
+            <w:shd w:val="clear" w:color="auto" w:fill="ACB9CA" w:themeFill="text2" w:themeFillTint="66"/>
+          </w:tcPr>
+          <w:p>
+            <w:pPr>
+              <w:pStyle w:val="Paragrafoelenco"/>
+              <w:ind w:left="0"/>
+              <w:rPr>
+                <w:sz w:val="18"/>
+                <w:szCs w:val="18"/>
+              </w:rPr>
+            </w:pPr>
+            <w:r>
+              <w:rPr>
+                <w:sz w:val="18"/>
+                <w:szCs w:val="18"/>
+              </w:rPr>
+              <w:t>Pasquale</w:t>
+            </w:r>
           </w:p>
         </w:tc>
         <w:tc>
           <w:tcPr>
             <w:tcW w:w="936" w:type="dxa"/>
-            <w:shd w:val="clear" w:color="auto" w:fill="BDD6EE" w:themeFill="accent5" w:themeFillTint="66"/>
+            <w:shd w:val="clear" w:color="auto" w:fill="ACB9CA" w:themeFill="text2" w:themeFillTint="66"/>
           </w:tcPr>
           <w:p>
             <w:pPr>
@@ -17197,6 +17588,159 @@
                 <w:szCs w:val="18"/>
               </w:rPr>
               <w:t>0,5</w:t>
+            </w:r>
+          </w:p>
+        </w:tc>
+      </w:tr>
+      <w:tr>
+        <w:trPr>
+          <w:trHeight w:val="558"/>
+        </w:trPr>
+        <w:tc>
+          <w:tcPr>
+            <w:tcW w:w="510" w:type="dxa"/>
+            <w:shd w:val="clear" w:color="auto" w:fill="ACB9CA" w:themeFill="text2" w:themeFillTint="66"/>
+          </w:tcPr>
+          <w:p>
+            <w:pPr>
+              <w:pStyle w:val="Paragrafoelenco"/>
+              <w:ind w:left="0"/>
+              <w:jc w:val="both"/>
+              <w:rPr>
+                <w:b/>
+                <w:bCs/>
+                <w:sz w:val="18"/>
+                <w:szCs w:val="18"/>
+              </w:rPr>
+            </w:pPr>
+            <w:r>
+              <w:rPr>
+                <w:b/>
+                <w:bCs/>
+                <w:sz w:val="18"/>
+                <w:szCs w:val="18"/>
+              </w:rPr>
+              <w:lastRenderedPageBreak/>
+              <w:t>TD2</w:t>
+            </w:r>
+          </w:p>
+        </w:tc>
+        <w:tc>
+          <w:tcPr>
+            <w:tcW w:w="3610" w:type="dxa"/>
+            <w:shd w:val="clear" w:color="auto" w:fill="ACB9CA" w:themeFill="text2" w:themeFillTint="66"/>
+          </w:tcPr>
+          <w:p>
+            <w:pPr>
+              <w:pStyle w:val="Paragrafoelenco"/>
+              <w:ind w:left="0"/>
+              <w:jc w:val="both"/>
+              <w:rPr>
+                <w:sz w:val="18"/>
+                <w:szCs w:val="18"/>
+              </w:rPr>
+            </w:pPr>
+            <w:r>
+              <w:rPr>
+                <w:sz w:val="18"/>
+                <w:szCs w:val="18"/>
+              </w:rPr>
+              <w:t>Utilizzare il pattern Observer per ottimizzare il cambio di stato della regola su file</w:t>
+            </w:r>
+          </w:p>
+        </w:tc>
+        <w:tc>
+          <w:tcPr>
+            <w:tcW w:w="3529" w:type="dxa"/>
+            <w:shd w:val="clear" w:color="auto" w:fill="ACB9CA" w:themeFill="text2" w:themeFillTint="66"/>
+          </w:tcPr>
+          <w:p>
+            <w:pPr>
+              <w:pStyle w:val="Paragrafoelenco"/>
+              <w:ind w:left="0"/>
+              <w:jc w:val="center"/>
+              <w:rPr>
+                <w:sz w:val="18"/>
+                <w:szCs w:val="18"/>
+              </w:rPr>
+            </w:pPr>
+            <w:r>
+              <w:rPr>
+                <w:sz w:val="18"/>
+                <w:szCs w:val="18"/>
+              </w:rPr>
+              <w:t>-</w:t>
+            </w:r>
+          </w:p>
+        </w:tc>
+        <w:tc>
+          <w:tcPr>
+            <w:tcW w:w="850" w:type="dxa"/>
+            <w:shd w:val="clear" w:color="auto" w:fill="ACB9CA" w:themeFill="text2" w:themeFillTint="66"/>
+          </w:tcPr>
+          <w:p>
+            <w:pPr>
+              <w:pStyle w:val="Paragrafoelenco"/>
+              <w:ind w:left="0"/>
+              <w:jc w:val="center"/>
+              <w:rPr>
+                <w:sz w:val="18"/>
+                <w:szCs w:val="18"/>
+              </w:rPr>
+            </w:pPr>
+            <w:r>
+              <w:rPr>
+                <w:sz w:val="18"/>
+                <w:szCs w:val="18"/>
+              </w:rPr>
+              <w:t>-</w:t>
+            </w:r>
+          </w:p>
+        </w:tc>
+        <w:tc>
+          <w:tcPr>
+            <w:tcW w:w="1328" w:type="dxa"/>
+            <w:shd w:val="clear" w:color="auto" w:fill="ACB9CA" w:themeFill="text2" w:themeFillTint="66"/>
+          </w:tcPr>
+          <w:p>
+            <w:pPr>
+              <w:pStyle w:val="Paragrafoelenco"/>
+              <w:ind w:left="0"/>
+              <w:rPr>
+                <w:sz w:val="18"/>
+                <w:szCs w:val="18"/>
+              </w:rPr>
+            </w:pPr>
+            <w:r>
+              <w:rPr>
+                <w:sz w:val="18"/>
+                <w:szCs w:val="18"/>
+              </w:rPr>
+              <w:t>Sara</w:t>
+            </w:r>
+          </w:p>
+        </w:tc>
+        <w:tc>
+          <w:tcPr>
+            <w:tcW w:w="936" w:type="dxa"/>
+            <w:shd w:val="clear" w:color="auto" w:fill="ACB9CA" w:themeFill="text2" w:themeFillTint="66"/>
+          </w:tcPr>
+          <w:p>
+            <w:pPr>
+              <w:pStyle w:val="Paragrafoelenco"/>
+              <w:ind w:left="0"/>
+              <w:jc w:val="both"/>
+              <w:rPr>
+                <w:sz w:val="18"/>
+                <w:szCs w:val="18"/>
+              </w:rPr>
+            </w:pPr>
+            <w:r>
+              <w:rPr>
+                <w:sz w:val="18"/>
+                <w:szCs w:val="18"/>
+              </w:rPr>
+              <w:t>3</w:t>
             </w:r>
           </w:p>
         </w:tc>
@@ -17300,6 +17844,42 @@
         <w:t xml:space="preserve">singole e l’insieme di regole da inserire su file </w:t>
       </w:r>
     </w:p>
+    <w:p>
+      <w:pPr>
+        <w:pStyle w:val="Paragrafoelenco"/>
+        <w:numPr>
+          <w:ilvl w:val="0"/>
+          <w:numId w:val="10"/>
+        </w:numPr>
+      </w:pPr>
+      <w:proofErr w:type="spellStart"/>
+      <w:r>
+        <w:rPr>
+          <w:b/>
+          <w:bCs/>
+        </w:rPr>
+        <w:t>Observable</w:t>
+      </w:r>
+      <w:proofErr w:type="spellEnd"/>
+      <w:r>
+        <w:rPr>
+          <w:b/>
+          <w:bCs/>
+        </w:rPr>
+        <w:t>:</w:t>
+      </w:r>
+      <w:r>
+        <w:t xml:space="preserve"> per aggiungere un </w:t>
+      </w:r>
+      <w:proofErr w:type="spellStart"/>
+      <w:r>
+        <w:t>listener</w:t>
+      </w:r>
+      <w:proofErr w:type="spellEnd"/>
+      <w:r>
+        <w:t xml:space="preserve"> ad ogni regola che aggiungiamo nel file</w:t>
+      </w:r>
+    </w:p>
     <w:p/>
     <w:p/>
     <w:p>
@@ -17319,7 +17899,6 @@
           <w:b/>
           <w:bCs/>
         </w:rPr>
-        <w:lastRenderedPageBreak/>
         <w:t>UML</w:t>
       </w:r>
     </w:p>

</xml_diff>

<commit_message>
Creazione interfaccia per copiare un file
</commit_message>
<xml_diff>
--- a/PROGETTO SE.docx
+++ b/PROGETTO SE.docx
@@ -8005,6 +8005,8 @@
         <w:ind w:left="1080"/>
         <w:jc w:val="both"/>
       </w:pPr>
+      <w:bookmarkStart w:id="0" w:name="OLE_LINK1"/>
+      <w:bookmarkStart w:id="1" w:name="OLE_LINK2"/>
       <w:r>
         <w:t xml:space="preserve">Per questo progetto si è scelto di utilizzare il pattern architetturale </w:t>
       </w:r>
@@ -8093,6 +8095,8 @@
         <w:t>.</w:t>
       </w:r>
     </w:p>
+    <w:bookmarkEnd w:id="0"/>
+    <w:bookmarkEnd w:id="1"/>
     <w:p>
       <w:pPr>
         <w:jc w:val="both"/>
@@ -19924,21 +19928,7 @@
                 <w:sz w:val="18"/>
                 <w:szCs w:val="18"/>
               </w:rPr>
-              <w:t>Action</w:t>
-            </w:r>
-            <w:r>
-              <w:rPr>
-                <w:sz w:val="18"/>
-                <w:szCs w:val="18"/>
-              </w:rPr>
-              <w:t>Copy</w:t>
-            </w:r>
-            <w:r>
-              <w:rPr>
-                <w:sz w:val="18"/>
-                <w:szCs w:val="18"/>
-              </w:rPr>
-              <w:t>File</w:t>
+              <w:t>ActionCopyFile</w:t>
             </w:r>
             <w:proofErr w:type="spellEnd"/>
             <w:r>
@@ -19962,21 +19952,7 @@
                 <w:sz w:val="18"/>
                 <w:szCs w:val="18"/>
               </w:rPr>
-              <w:t xml:space="preserve">(), che permette di </w:t>
-            </w:r>
-            <w:r>
-              <w:rPr>
-                <w:sz w:val="18"/>
-                <w:szCs w:val="18"/>
-              </w:rPr>
-              <w:t xml:space="preserve">copiare </w:t>
-            </w:r>
-            <w:r>
-              <w:rPr>
-                <w:sz w:val="18"/>
-                <w:szCs w:val="18"/>
-              </w:rPr>
-              <w:t>un file da una directory ad un’altra</w:t>
+              <w:t>(), che permette di copiare un file da una directory ad un’altra</w:t>
             </w:r>
           </w:p>
         </w:tc>

</xml_diff>